<commit_message>
Introduction and Feature Description
</commit_message>
<xml_diff>
--- a/Documentation/Group_3_Idea.docx
+++ b/Documentation/Group_3_Idea.docx
@@ -3,8 +3,401 @@
 <w:document xmlns:wpc="http://schemas.microsoft.com/office/word/2010/wordprocessingCanvas" xmlns:cx="http://schemas.microsoft.com/office/drawing/2014/chartex" xmlns:cx1="http://schemas.microsoft.com/office/drawing/2015/9/8/chartex" xmlns:cx2="http://schemas.microsoft.com/office/drawing/2015/10/21/chartex" xmlns:cx3="http://schemas.microsoft.com/office/drawing/2016/5/9/chartex" xmlns:cx4="http://schemas.microsoft.com/office/drawing/2016/5/10/chartex" xmlns:cx5="http://schemas.microsoft.com/office/drawing/2016/5/11/chartex" xmlns:cx6="http://schemas.microsoft.com/office/drawing/2016/5/12/chartex" xmlns:cx7="http://schemas.microsoft.com/office/drawing/2016/5/13/chartex" xmlns:cx8="http://schemas.microsoft.com/office/drawing/2016/5/14/chartex" xmlns:mc="http://schemas.openxmlformats.org/markup-compatibility/2006" xmlns:aink="http://schemas.microsoft.com/office/drawing/2016/ink" xmlns:am3d="http://schemas.microsoft.com/office/drawing/2017/model3d" xmlns:o="urn:schemas-microsoft-com:office:office" xmlns:r="http://schemas.openxmlformats.org/officeDocument/2006/relationships" xmlns:m="http://schemas.openxmlformats.org/officeDocument/2006/math" xmlns:v="urn:schemas-microsoft-com:vml" xmlns:wp14="http://schemas.microsoft.com/office/word/2010/wordprocessingDrawing" xmlns:wp="http://schemas.openxmlformats.org/drawingml/2006/wordprocessingDrawing" xmlns:w10="urn:schemas-microsoft-com:office:word" xmlns:w="http://schemas.openxmlformats.org/wordprocessingml/2006/main" xmlns:w14="http://schemas.microsoft.com/office/word/2010/wordml" xmlns:w15="http://schemas.microsoft.com/office/word/2012/wordml" xmlns:w16cid="http://schemas.microsoft.com/office/word/2016/wordml/cid" xmlns:w16se="http://schemas.microsoft.com/office/word/2015/wordml/symex" xmlns:wpg="http://schemas.microsoft.com/office/word/2010/wordprocessingGroup" xmlns:wpi="http://schemas.microsoft.com/office/word/2010/wordprocessingInk" xmlns:wne="http://schemas.microsoft.com/office/word/2006/wordml" xmlns:wps="http://schemas.microsoft.com/office/word/2010/wordprocessingShape" mc:Ignorable="w14 w15 w16se w16cid wp14">
   <w:body>
     <w:p>
+      <w:pPr>
+        <w:rPr>
+          <w:b/>
+          <w:color w:val="404040" w:themeColor="text1" w:themeTint="BF"/>
+          <w:sz w:val="80"/>
+          <w:szCs w:val="80"/>
+        </w:rPr>
+      </w:pPr>
+      <w:r>
+        <w:rPr>
+          <w:b/>
+          <w:color w:val="404040" w:themeColor="text1" w:themeTint="BF"/>
+          <w:sz w:val="80"/>
+          <w:szCs w:val="80"/>
+        </w:rPr>
+        <w:t>Project Specification</w:t>
+      </w:r>
+    </w:p>
+    <w:p>
+      <w:pPr>
+        <w:rPr>
+          <w:rFonts w:asciiTheme="majorHAnsi" w:hAnsiTheme="majorHAnsi" w:cstheme="majorHAnsi"/>
+          <w:b/>
+          <w:color w:val="404040" w:themeColor="text1" w:themeTint="BF"/>
+          <w:sz w:val="52"/>
+          <w:szCs w:val="24"/>
+        </w:rPr>
+      </w:pPr>
+      <w:r>
+        <w:rPr>
+          <w:rFonts w:asciiTheme="majorHAnsi" w:hAnsiTheme="majorHAnsi" w:cstheme="majorHAnsi"/>
+          <w:b/>
+          <w:color w:val="404040" w:themeColor="text1" w:themeTint="BF"/>
+          <w:sz w:val="52"/>
+          <w:szCs w:val="24"/>
+        </w:rPr>
+        <w:t>Online Fashion Store</w:t>
+      </w:r>
+    </w:p>
+    <w:p>
+      <w:pPr>
+        <w:rPr>
+          <w:sz w:val="24"/>
+        </w:rPr>
+      </w:pPr>
+      <w:r>
+        <w:rPr>
+          <w:sz w:val="24"/>
+        </w:rPr>
+        <w:t>In this growing world of technology, it is now a matter of seconds for a company to reach out to their customers with their brand-new line of products. Online shopping is now a key part of the business industry because of its popularity among the customers in the national and international market, and also how easy it is for a company to display their products to a customer sitting anywhere around the globe. Many companies have more than doubled their revenues just by integrating ecommerce into their business. Customers, on the other hand, not only gets attracted because online shopping is convenient, but also because they can now have broader selections, can view and compare the pricing, or can easily have access to much more information about a product.</w:t>
+      </w:r>
+    </w:p>
+    <w:p>
+      <w:pPr>
+        <w:rPr>
+          <w:sz w:val="24"/>
+        </w:rPr>
+      </w:pPr>
+    </w:p>
+    <w:p>
+      <w:pPr>
+        <w:spacing w:line="240" w:lineRule="auto"/>
+        <w:jc w:val="both"/>
+        <w:rPr>
+          <w:sz w:val="24"/>
+        </w:rPr>
+      </w:pPr>
+      <w:r>
+        <w:rPr>
+          <w:sz w:val="24"/>
+        </w:rPr>
+        <w:t xml:space="preserve">Our hypothetical company is also taking its step towards this modern era of marketing by introducing their first ecommerce website, an Online Fashion Store, where they would showcase their latest fashion wears, like apparels, traditional, formal wears etc. to the millions of customers worldwide. Since this is a highly competitive market, to attain a sustainable position in the market and mark itself as a reputative brand with their high-quality products, our task would be to guide the company so that it can provide a seamless, unique and immersive shopping experience to its customers. </w:t>
+      </w:r>
+    </w:p>
+    <w:p>
+      <w:pPr>
+        <w:spacing w:line="240" w:lineRule="auto"/>
+        <w:jc w:val="both"/>
+        <w:rPr>
+          <w:sz w:val="24"/>
+        </w:rPr>
+      </w:pPr>
+    </w:p>
+    <w:p>
+      <w:pPr>
+        <w:spacing w:line="240" w:lineRule="auto"/>
+        <w:jc w:val="both"/>
+        <w:rPr>
+          <w:sz w:val="24"/>
+        </w:rPr>
+      </w:pPr>
+      <w:r>
+        <w:rPr>
+          <w:sz w:val="24"/>
+        </w:rPr>
+        <w:t>The website would be open for any customer to view the products and pricing but only allow registered users to perform any purchase. To register, customers would have to provide with their basic information and phone numbers and passwords for their new accounts. Their phone numbers, with certain modification, would be set as their user id to log into their accounts. Once registered, customers can enjoy the full shopping experience the website would provide by simply logging into their respective accounts.</w:t>
+      </w:r>
+    </w:p>
+    <w:p>
+      <w:pPr>
+        <w:spacing w:line="240" w:lineRule="auto"/>
+        <w:jc w:val="both"/>
+        <w:rPr>
+          <w:sz w:val="24"/>
+        </w:rPr>
+      </w:pPr>
+    </w:p>
+    <w:p>
+      <w:pPr>
+        <w:spacing w:line="240" w:lineRule="auto"/>
+        <w:jc w:val="both"/>
+        <w:rPr>
+          <w:sz w:val="24"/>
+        </w:rPr>
+      </w:pPr>
+      <w:r>
+        <w:rPr>
+          <w:sz w:val="24"/>
+        </w:rPr>
+        <w:t>The administration would have complete access to the website (except confidential data of the customers). They can add or remove administrators, can modify the contents of the website, would be able to reset the password of a customer in case of forgotten password</w:t>
+      </w:r>
+      <w:r>
+        <w:rPr>
+          <w:sz w:val="24"/>
+        </w:rPr>
+        <w:t xml:space="preserve">, can view the financial statement, the monthly / yearly revenues; </w:t>
+      </w:r>
+      <w:proofErr w:type="gramStart"/>
+      <w:r>
+        <w:rPr>
+          <w:sz w:val="24"/>
+        </w:rPr>
+        <w:t>thus</w:t>
+      </w:r>
+      <w:proofErr w:type="gramEnd"/>
+      <w:r>
+        <w:rPr>
+          <w:sz w:val="24"/>
+        </w:rPr>
+        <w:t xml:space="preserve"> would be able to monitor the whole system.</w:t>
+      </w:r>
+    </w:p>
+    <w:p>
+      <w:pPr>
+        <w:rPr>
+          <w:sz w:val="24"/>
+        </w:rPr>
+      </w:pPr>
+      <w:r>
+        <w:rPr>
+          <w:sz w:val="24"/>
+        </w:rPr>
+        <w:br w:type="page"/>
+      </w:r>
+    </w:p>
+    <w:p>
+      <w:pPr>
+        <w:spacing w:line="240" w:lineRule="auto"/>
+        <w:rPr>
+          <w:b/>
+          <w:color w:val="404040" w:themeColor="text1" w:themeTint="BF"/>
+          <w:sz w:val="72"/>
+        </w:rPr>
+      </w:pPr>
+      <w:r>
+        <w:rPr>
+          <w:b/>
+          <w:color w:val="404040" w:themeColor="text1" w:themeTint="BF"/>
+          <w:sz w:val="72"/>
+        </w:rPr>
+        <w:lastRenderedPageBreak/>
+        <w:t>The website</w:t>
+      </w:r>
+    </w:p>
+    <w:p>
+      <w:pPr>
+        <w:spacing w:line="240" w:lineRule="auto"/>
+        <w:jc w:val="both"/>
+        <w:rPr>
+          <w:sz w:val="24"/>
+        </w:rPr>
+      </w:pPr>
+    </w:p>
+    <w:p>
+      <w:pPr>
+        <w:rPr>
+          <w:rFonts w:asciiTheme="majorHAnsi" w:hAnsiTheme="majorHAnsi" w:cstheme="majorHAnsi"/>
+          <w:b/>
+          <w:color w:val="404040" w:themeColor="text1" w:themeTint="BF"/>
+          <w:sz w:val="48"/>
+          <w:szCs w:val="24"/>
+        </w:rPr>
+      </w:pPr>
+      <w:r>
+        <w:rPr>
+          <w:rFonts w:asciiTheme="majorHAnsi" w:hAnsiTheme="majorHAnsi" w:cstheme="majorHAnsi"/>
+          <w:b/>
+          <w:color w:val="404040" w:themeColor="text1" w:themeTint="BF"/>
+          <w:sz w:val="48"/>
+          <w:szCs w:val="24"/>
+        </w:rPr>
+        <w:t>Home Page</w:t>
+      </w:r>
+    </w:p>
+    <w:p>
+      <w:pPr>
+        <w:jc w:val="both"/>
+        <w:rPr>
+          <w:rFonts w:cstheme="minorHAnsi"/>
+          <w:color w:val="000000" w:themeColor="text1"/>
+          <w:sz w:val="24"/>
+          <w:szCs w:val="24"/>
+        </w:rPr>
+      </w:pPr>
+      <w:r>
+        <w:rPr>
+          <w:rFonts w:cstheme="minorHAnsi"/>
+          <w:color w:val="000000" w:themeColor="text1"/>
+          <w:sz w:val="24"/>
+          <w:szCs w:val="24"/>
+        </w:rPr>
+        <w:t>This would contain some links and pictures of some of the latest collections. And also links to Create Account, Login and Products Pages.</w:t>
+      </w:r>
+    </w:p>
+    <w:p>
+      <w:pPr>
+        <w:rPr>
+          <w:rFonts w:cstheme="minorHAnsi"/>
+          <w:color w:val="000000" w:themeColor="text1"/>
+          <w:sz w:val="24"/>
+          <w:szCs w:val="24"/>
+        </w:rPr>
+      </w:pPr>
+    </w:p>
+    <w:p>
+      <w:pPr>
+        <w:rPr>
+          <w:rFonts w:cstheme="minorHAnsi"/>
+          <w:color w:val="000000" w:themeColor="text1"/>
+          <w:sz w:val="24"/>
+          <w:szCs w:val="24"/>
+        </w:rPr>
+      </w:pPr>
+    </w:p>
+    <w:p>
+      <w:pPr>
+        <w:rPr>
+          <w:rFonts w:cstheme="minorHAnsi"/>
+          <w:color w:val="000000" w:themeColor="text1"/>
+          <w:sz w:val="24"/>
+          <w:szCs w:val="24"/>
+        </w:rPr>
+      </w:pPr>
+    </w:p>
+    <w:p>
+      <w:pPr>
+        <w:rPr>
+          <w:rFonts w:asciiTheme="majorHAnsi" w:hAnsiTheme="majorHAnsi" w:cstheme="majorHAnsi"/>
+          <w:b/>
+          <w:color w:val="404040" w:themeColor="text1" w:themeTint="BF"/>
+          <w:sz w:val="48"/>
+          <w:szCs w:val="24"/>
+        </w:rPr>
+      </w:pPr>
+      <w:r>
+        <w:rPr>
+          <w:rFonts w:asciiTheme="majorHAnsi" w:hAnsiTheme="majorHAnsi" w:cstheme="majorHAnsi"/>
+          <w:b/>
+          <w:color w:val="404040" w:themeColor="text1" w:themeTint="BF"/>
+          <w:sz w:val="48"/>
+          <w:szCs w:val="24"/>
+        </w:rPr>
+        <w:t>About</w:t>
+      </w:r>
+    </w:p>
+    <w:p>
+      <w:pPr>
+        <w:jc w:val="both"/>
+        <w:rPr>
+          <w:rFonts w:cstheme="minorHAnsi"/>
+          <w:color w:val="000000" w:themeColor="text1"/>
+          <w:sz w:val="24"/>
+          <w:szCs w:val="24"/>
+        </w:rPr>
+      </w:pPr>
+      <w:r>
+        <w:rPr>
+          <w:rFonts w:cstheme="minorHAnsi"/>
+          <w:color w:val="000000" w:themeColor="text1"/>
+          <w:sz w:val="24"/>
+          <w:szCs w:val="24"/>
+        </w:rPr>
+        <w:t>This page section would contain a small description about the company, and the products. There would be some statistics about the company and paragraphs about how they started and what their objective is. The sectio</w:t>
+      </w:r>
       <w:bookmarkStart w:id="0" w:name="_GoBack"/>
       <w:bookmarkEnd w:id="0"/>
+      <w:r>
+        <w:rPr>
+          <w:rFonts w:cstheme="minorHAnsi"/>
+          <w:color w:val="000000" w:themeColor="text1"/>
+          <w:sz w:val="24"/>
+          <w:szCs w:val="24"/>
+        </w:rPr>
+        <w:t xml:space="preserve">n might contain some insights of their factories and where and how the products are made. This might include what changes the company is bringing in the near future and so on. </w:t>
+      </w:r>
+    </w:p>
+    <w:p>
+      <w:pPr>
+        <w:rPr>
+          <w:rFonts w:cstheme="minorHAnsi"/>
+          <w:color w:val="000000" w:themeColor="text1"/>
+          <w:sz w:val="24"/>
+          <w:szCs w:val="24"/>
+        </w:rPr>
+      </w:pPr>
+    </w:p>
+    <w:p>
+      <w:pPr>
+        <w:rPr>
+          <w:rFonts w:cstheme="minorHAnsi"/>
+          <w:color w:val="000000" w:themeColor="text1"/>
+          <w:sz w:val="24"/>
+          <w:szCs w:val="24"/>
+        </w:rPr>
+      </w:pPr>
+    </w:p>
+    <w:p>
+      <w:pPr>
+        <w:rPr>
+          <w:rFonts w:cstheme="minorHAnsi"/>
+          <w:color w:val="000000" w:themeColor="text1"/>
+          <w:sz w:val="24"/>
+          <w:szCs w:val="24"/>
+        </w:rPr>
+      </w:pPr>
+    </w:p>
+    <w:p>
+      <w:pPr>
+        <w:rPr>
+          <w:rFonts w:asciiTheme="majorHAnsi" w:hAnsiTheme="majorHAnsi" w:cstheme="majorHAnsi"/>
+          <w:b/>
+          <w:color w:val="404040" w:themeColor="text1" w:themeTint="BF"/>
+          <w:sz w:val="48"/>
+          <w:szCs w:val="24"/>
+        </w:rPr>
+      </w:pPr>
+      <w:r>
+        <w:rPr>
+          <w:rFonts w:asciiTheme="majorHAnsi" w:hAnsiTheme="majorHAnsi" w:cstheme="majorHAnsi"/>
+          <w:b/>
+          <w:color w:val="404040" w:themeColor="text1" w:themeTint="BF"/>
+          <w:sz w:val="48"/>
+          <w:szCs w:val="24"/>
+        </w:rPr>
+        <w:t>Contact Us</w:t>
+      </w:r>
+    </w:p>
+    <w:p>
+      <w:pPr>
+        <w:jc w:val="both"/>
+        <w:rPr>
+          <w:rFonts w:cstheme="minorHAnsi"/>
+          <w:color w:val="000000" w:themeColor="text1"/>
+          <w:sz w:val="24"/>
+          <w:szCs w:val="24"/>
+        </w:rPr>
+      </w:pPr>
+      <w:r>
+        <w:rPr>
+          <w:rFonts w:cstheme="minorHAnsi"/>
+          <w:color w:val="000000" w:themeColor="text1"/>
+          <w:sz w:val="24"/>
+          <w:szCs w:val="24"/>
+        </w:rPr>
+        <w:t>This section would contain some useful contact links</w:t>
+      </w:r>
+      <w:r>
+        <w:rPr>
+          <w:rFonts w:cstheme="minorHAnsi"/>
+          <w:color w:val="000000" w:themeColor="text1"/>
+          <w:sz w:val="24"/>
+          <w:szCs w:val="24"/>
+        </w:rPr>
+        <w:t>, such as email addresses of the managing bodies, or location to the stores and their contact information.</w:t>
+      </w:r>
+    </w:p>
+    <w:p>
+      <w:pPr>
+        <w:rPr>
+          <w:rFonts w:cstheme="minorHAnsi"/>
+          <w:color w:val="000000" w:themeColor="text1"/>
+          <w:sz w:val="24"/>
+          <w:szCs w:val="24"/>
+        </w:rPr>
+      </w:pPr>
     </w:p>
     <w:sectPr>
       <w:pgSz w:w="11906" w:h="16838" w:code="9"/>

</xml_diff>

<commit_message>
Front Page Layout Update
</commit_message>
<xml_diff>
--- a/Documentation/Group_3_Idea.docx
+++ b/Documentation/Group_3_Idea.docx
@@ -4,6 +4,502 @@
   <w:body>
     <w:p>
       <w:pPr>
+        <w:jc w:val="center"/>
+        <w:rPr>
+          <w:b/>
+          <w:color w:val="595959" w:themeColor="text1" w:themeTint="A6"/>
+          <w:sz w:val="72"/>
+          <w:szCs w:val="72"/>
+        </w:rPr>
+      </w:pPr>
+      <w:bookmarkStart w:id="0" w:name="_Hlk495129265"/>
+      <w:bookmarkEnd w:id="0"/>
+      <w:r>
+        <w:rPr>
+          <w:b/>
+          <w:color w:val="595959" w:themeColor="text1" w:themeTint="A6"/>
+          <w:sz w:val="72"/>
+          <w:szCs w:val="72"/>
+        </w:rPr>
+        <w:t>NORTH SOUTH UNIVERSITY</w:t>
+      </w:r>
+    </w:p>
+    <w:p>
+      <w:pPr>
+        <w:rPr>
+          <w:b/>
+          <w:color w:val="595959" w:themeColor="text1" w:themeTint="A6"/>
+          <w:sz w:val="40"/>
+          <w:szCs w:val="24"/>
+        </w:rPr>
+      </w:pPr>
+    </w:p>
+    <w:p>
+      <w:pPr>
+        <w:jc w:val="center"/>
+        <w:rPr>
+          <w:b/>
+          <w:color w:val="595959" w:themeColor="text1" w:themeTint="A6"/>
+          <w:sz w:val="40"/>
+          <w:szCs w:val="24"/>
+        </w:rPr>
+      </w:pPr>
+      <w:r>
+        <w:rPr>
+          <w:b/>
+          <w:noProof/>
+          <w:color w:val="000000" w:themeColor="text1"/>
+          <w:sz w:val="64"/>
+          <w:szCs w:val="64"/>
+        </w:rPr>
+        <mc:AlternateContent>
+          <mc:Choice Requires="wps">
+            <w:drawing>
+              <wp:anchor distT="0" distB="0" distL="114300" distR="114300" simplePos="0" relativeHeight="251659264" behindDoc="0" locked="0" layoutInCell="1" allowOverlap="1" wp14:anchorId="680AA13B" wp14:editId="0A387EF2">
+                <wp:simplePos x="0" y="0"/>
+                <wp:positionH relativeFrom="column">
+                  <wp:posOffset>2985770</wp:posOffset>
+                </wp:positionH>
+                <wp:positionV relativeFrom="paragraph">
+                  <wp:posOffset>5715</wp:posOffset>
+                </wp:positionV>
+                <wp:extent cx="0" cy="514985"/>
+                <wp:effectExtent l="0" t="0" r="38100" b="37465"/>
+                <wp:wrapNone/>
+                <wp:docPr id="3" name="Straight Connector 3"/>
+                <wp:cNvGraphicFramePr/>
+                <a:graphic xmlns:a="http://schemas.openxmlformats.org/drawingml/2006/main">
+                  <a:graphicData uri="http://schemas.microsoft.com/office/word/2010/wordprocessingShape">
+                    <wps:wsp>
+                      <wps:cNvCnPr/>
+                      <wps:spPr>
+                        <a:xfrm>
+                          <a:off x="0" y="0"/>
+                          <a:ext cx="0" cy="514985"/>
+                        </a:xfrm>
+                        <a:prstGeom prst="line">
+                          <a:avLst/>
+                        </a:prstGeom>
+                        <a:noFill/>
+                        <a:ln w="19050" cap="flat" cmpd="sng" algn="ctr">
+                          <a:solidFill>
+                            <a:sysClr val="windowText" lastClr="000000">
+                              <a:lumMod val="65000"/>
+                              <a:lumOff val="35000"/>
+                            </a:sysClr>
+                          </a:solidFill>
+                          <a:prstDash val="solid"/>
+                          <a:miter lim="800000"/>
+                        </a:ln>
+                        <a:effectLst/>
+                      </wps:spPr>
+                      <wps:bodyPr/>
+                    </wps:wsp>
+                  </a:graphicData>
+                </a:graphic>
+                <wp14:sizeRelV relativeFrom="margin">
+                  <wp14:pctHeight>0</wp14:pctHeight>
+                </wp14:sizeRelV>
+              </wp:anchor>
+            </w:drawing>
+          </mc:Choice>
+          <mc:Fallback>
+            <w:pict>
+              <v:line w14:anchorId="4CE6D0F9" id="Straight Connector 3" o:spid="_x0000_s1026" style="position:absolute;z-index:251659264;visibility:visible;mso-wrap-style:square;mso-height-percent:0;mso-wrap-distance-left:9pt;mso-wrap-distance-top:0;mso-wrap-distance-right:9pt;mso-wrap-distance-bottom:0;mso-position-horizontal:absolute;mso-position-horizontal-relative:text;mso-position-vertical:absolute;mso-position-vertical-relative:text;mso-height-percent:0;mso-height-relative:margin" from="235.1pt,.45pt" to="235.1pt,41pt" o:gfxdata="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" strokecolor="#595959" strokeweight="1.5pt">
+                <v:stroke joinstyle="miter"/>
+              </v:line>
+            </w:pict>
+          </mc:Fallback>
+        </mc:AlternateContent>
+      </w:r>
+      <w:r>
+        <w:rPr>
+          <w:b/>
+          <w:color w:val="595959" w:themeColor="text1" w:themeTint="A6"/>
+          <w:sz w:val="64"/>
+          <w:szCs w:val="64"/>
+        </w:rPr>
+        <w:t>CS</w:t>
+      </w:r>
+      <w:r>
+        <w:rPr>
+          <w:b/>
+          <w:color w:val="595959" w:themeColor="text1" w:themeTint="A6"/>
+          <w:sz w:val="64"/>
+          <w:szCs w:val="64"/>
+        </w:rPr>
+        <w:t xml:space="preserve">E </w:t>
+      </w:r>
+      <w:r>
+        <w:rPr>
+          <w:b/>
+          <w:color w:val="595959" w:themeColor="text1" w:themeTint="A6"/>
+          <w:sz w:val="64"/>
+          <w:szCs w:val="64"/>
+        </w:rPr>
+        <w:t>299</w:t>
+      </w:r>
+      <w:r>
+        <w:rPr>
+          <w:b/>
+          <w:color w:val="595959" w:themeColor="text1" w:themeTint="A6"/>
+          <w:sz w:val="72"/>
+          <w:szCs w:val="24"/>
+        </w:rPr>
+        <w:t xml:space="preserve"> </w:t>
+      </w:r>
+      <w:r>
+        <w:rPr>
+          <w:b/>
+          <w:color w:val="595959" w:themeColor="text1" w:themeTint="A6"/>
+          <w:sz w:val="40"/>
+          <w:szCs w:val="24"/>
+        </w:rPr>
+        <w:t>Section 0</w:t>
+      </w:r>
+      <w:r>
+        <w:rPr>
+          <w:b/>
+          <w:color w:val="595959" w:themeColor="text1" w:themeTint="A6"/>
+          <w:sz w:val="40"/>
+          <w:szCs w:val="24"/>
+        </w:rPr>
+        <w:t>8</w:t>
+      </w:r>
+    </w:p>
+    <w:p>
+      <w:pPr>
+        <w:jc w:val="center"/>
+        <w:rPr>
+          <w:b/>
+          <w:color w:val="595959" w:themeColor="text1" w:themeTint="A6"/>
+          <w:sz w:val="56"/>
+          <w:szCs w:val="24"/>
+        </w:rPr>
+      </w:pPr>
+      <w:r>
+        <w:rPr>
+          <w:b/>
+          <w:color w:val="595959" w:themeColor="text1" w:themeTint="A6"/>
+          <w:sz w:val="56"/>
+          <w:szCs w:val="24"/>
+        </w:rPr>
+        <w:t xml:space="preserve">Project Requirement Analysis </w:t>
+      </w:r>
+    </w:p>
+    <w:p>
+      <w:pPr>
+        <w:jc w:val="center"/>
+        <w:rPr>
+          <w:b/>
+          <w:color w:val="595959" w:themeColor="text1" w:themeTint="A6"/>
+          <w:sz w:val="56"/>
+          <w:szCs w:val="24"/>
+        </w:rPr>
+      </w:pPr>
+      <w:r>
+        <w:rPr>
+          <w:color w:val="595959" w:themeColor="text1" w:themeTint="A6"/>
+          <w:sz w:val="56"/>
+          <w:szCs w:val="24"/>
+        </w:rPr>
+        <w:t>and</w:t>
+      </w:r>
+      <w:r>
+        <w:rPr>
+          <w:b/>
+          <w:color w:val="595959" w:themeColor="text1" w:themeTint="A6"/>
+          <w:sz w:val="56"/>
+          <w:szCs w:val="24"/>
+        </w:rPr>
+        <w:t xml:space="preserve"> Feature Description</w:t>
+      </w:r>
+    </w:p>
+    <w:p>
+      <w:pPr>
+        <w:jc w:val="center"/>
+        <w:rPr>
+          <w:b/>
+          <w:color w:val="595959" w:themeColor="text1" w:themeTint="A6"/>
+          <w:sz w:val="36"/>
+          <w:szCs w:val="24"/>
+        </w:rPr>
+      </w:pPr>
+    </w:p>
+    <w:p>
+      <w:pPr>
+        <w:jc w:val="center"/>
+        <w:rPr>
+          <w:rFonts w:cstheme="minorHAnsi"/>
+          <w:color w:val="595959" w:themeColor="text1" w:themeTint="A6"/>
+          <w:sz w:val="72"/>
+          <w:szCs w:val="24"/>
+        </w:rPr>
+      </w:pPr>
+      <w:r>
+        <w:rPr>
+          <w:rFonts w:cstheme="minorHAnsi"/>
+          <w:color w:val="595959" w:themeColor="text1" w:themeTint="A6"/>
+          <w:sz w:val="72"/>
+          <w:szCs w:val="24"/>
+        </w:rPr>
+        <w:t>Online Fashion Store</w:t>
+      </w:r>
+    </w:p>
+    <w:p>
+      <w:pPr>
+        <w:jc w:val="center"/>
+        <w:rPr>
+          <w:b/>
+          <w:color w:val="595959" w:themeColor="text1" w:themeTint="A6"/>
+          <w:sz w:val="32"/>
+          <w:szCs w:val="24"/>
+        </w:rPr>
+      </w:pPr>
+    </w:p>
+    <w:p>
+      <w:pPr>
+        <w:jc w:val="center"/>
+        <w:rPr>
+          <w:b/>
+          <w:color w:val="595959" w:themeColor="text1" w:themeTint="A6"/>
+          <w:sz w:val="32"/>
+          <w:szCs w:val="24"/>
+        </w:rPr>
+      </w:pPr>
+      <w:r>
+        <w:rPr>
+          <w:b/>
+          <w:color w:val="595959" w:themeColor="text1" w:themeTint="A6"/>
+          <w:sz w:val="36"/>
+          <w:szCs w:val="24"/>
+        </w:rPr>
+        <w:t>Instructor</w:t>
+      </w:r>
+      <w:r>
+        <w:rPr>
+          <w:b/>
+          <w:color w:val="595959" w:themeColor="text1" w:themeTint="A6"/>
+          <w:sz w:val="32"/>
+          <w:szCs w:val="24"/>
+        </w:rPr>
+        <w:br/>
+      </w:r>
+      <w:r>
+        <w:rPr>
+          <w:rFonts w:asciiTheme="majorHAnsi" w:hAnsiTheme="majorHAnsi" w:cstheme="majorHAnsi"/>
+          <w:color w:val="595959" w:themeColor="text1" w:themeTint="A6"/>
+          <w:sz w:val="32"/>
+          <w:szCs w:val="24"/>
+        </w:rPr>
+        <w:t>SHAIKH SHAWON AREFIN SHIMON (SAS3)</w:t>
+      </w:r>
+      <w:r>
+        <w:rPr>
+          <w:b/>
+          <w:color w:val="595959" w:themeColor="text1" w:themeTint="A6"/>
+          <w:sz w:val="32"/>
+          <w:szCs w:val="24"/>
+        </w:rPr>
+        <w:br/>
+      </w:r>
+    </w:p>
+    <w:p>
+      <w:pPr>
+        <w:jc w:val="center"/>
+        <w:rPr>
+          <w:color w:val="595959" w:themeColor="text1" w:themeTint="A6"/>
+          <w:sz w:val="36"/>
+          <w:szCs w:val="24"/>
+        </w:rPr>
+      </w:pPr>
+      <w:r>
+        <w:rPr>
+          <w:b/>
+          <w:color w:val="595959" w:themeColor="text1" w:themeTint="A6"/>
+          <w:sz w:val="36"/>
+          <w:szCs w:val="24"/>
+        </w:rPr>
+        <w:t>Due Date</w:t>
+      </w:r>
+      <w:r>
+        <w:rPr>
+          <w:b/>
+          <w:color w:val="595959" w:themeColor="text1" w:themeTint="A6"/>
+          <w:sz w:val="36"/>
+          <w:szCs w:val="24"/>
+        </w:rPr>
+        <w:br/>
+        <w:t>1</w:t>
+      </w:r>
+      <w:r>
+        <w:rPr>
+          <w:b/>
+          <w:color w:val="595959" w:themeColor="text1" w:themeTint="A6"/>
+          <w:sz w:val="36"/>
+          <w:szCs w:val="24"/>
+        </w:rPr>
+        <w:t>4</w:t>
+      </w:r>
+      <w:r>
+        <w:rPr>
+          <w:b/>
+          <w:color w:val="595959" w:themeColor="text1" w:themeTint="A6"/>
+          <w:sz w:val="36"/>
+          <w:szCs w:val="24"/>
+          <w:vertAlign w:val="superscript"/>
+        </w:rPr>
+        <w:t>th</w:t>
+      </w:r>
+      <w:r>
+        <w:rPr>
+          <w:color w:val="595959" w:themeColor="text1" w:themeTint="A6"/>
+          <w:sz w:val="36"/>
+          <w:szCs w:val="24"/>
+        </w:rPr>
+        <w:t xml:space="preserve"> February 2019, </w:t>
+      </w:r>
+      <w:r>
+        <w:rPr>
+          <w:b/>
+          <w:color w:val="595959" w:themeColor="text1" w:themeTint="A6"/>
+          <w:sz w:val="36"/>
+          <w:szCs w:val="24"/>
+        </w:rPr>
+        <w:t>Thurs</w:t>
+      </w:r>
+      <w:r>
+        <w:rPr>
+          <w:b/>
+          <w:color w:val="595959" w:themeColor="text1" w:themeTint="A6"/>
+          <w:sz w:val="36"/>
+          <w:szCs w:val="24"/>
+        </w:rPr>
+        <w:t>day</w:t>
+      </w:r>
+    </w:p>
+    <w:p>
+      <w:pPr>
+        <w:jc w:val="center"/>
+        <w:rPr>
+          <w:color w:val="595959" w:themeColor="text1" w:themeTint="A6"/>
+          <w:sz w:val="36"/>
+          <w:szCs w:val="24"/>
+        </w:rPr>
+      </w:pPr>
+    </w:p>
+    <w:p>
+      <w:pPr>
+        <w:spacing w:line="240" w:lineRule="auto"/>
+        <w:jc w:val="center"/>
+        <w:rPr>
+          <w:rFonts w:asciiTheme="majorHAnsi" w:hAnsiTheme="majorHAnsi" w:cstheme="majorHAnsi"/>
+          <w:b/>
+          <w:color w:val="595959" w:themeColor="text1" w:themeTint="A6"/>
+          <w:sz w:val="36"/>
+          <w:szCs w:val="24"/>
+        </w:rPr>
+      </w:pPr>
+      <w:r>
+        <w:rPr>
+          <w:rFonts w:asciiTheme="majorHAnsi" w:hAnsiTheme="majorHAnsi" w:cstheme="majorHAnsi"/>
+          <w:b/>
+          <w:color w:val="595959" w:themeColor="text1" w:themeTint="A6"/>
+          <w:sz w:val="36"/>
+          <w:szCs w:val="24"/>
+        </w:rPr>
+        <w:t>Group Members</w:t>
+      </w:r>
+    </w:p>
+    <w:p>
+      <w:pPr>
+        <w:spacing w:line="240" w:lineRule="auto"/>
+        <w:jc w:val="center"/>
+        <w:rPr>
+          <w:rFonts w:asciiTheme="majorHAnsi" w:hAnsiTheme="majorHAnsi" w:cstheme="majorHAnsi"/>
+          <w:color w:val="595959" w:themeColor="text1" w:themeTint="A6"/>
+          <w:sz w:val="36"/>
+          <w:szCs w:val="24"/>
+        </w:rPr>
+      </w:pPr>
+      <w:r>
+        <w:rPr>
+          <w:rFonts w:asciiTheme="majorHAnsi" w:hAnsiTheme="majorHAnsi" w:cstheme="majorHAnsi"/>
+          <w:color w:val="595959" w:themeColor="text1" w:themeTint="A6"/>
+          <w:sz w:val="36"/>
+          <w:szCs w:val="24"/>
+        </w:rPr>
+        <w:t>SYEDA SUMIA JABIN NOWRIN</w:t>
+      </w:r>
+      <w:r>
+        <w:rPr>
+          <w:rFonts w:asciiTheme="majorHAnsi" w:hAnsiTheme="majorHAnsi" w:cstheme="majorHAnsi"/>
+          <w:b/>
+          <w:color w:val="595959" w:themeColor="text1" w:themeTint="A6"/>
+          <w:sz w:val="32"/>
+          <w:szCs w:val="24"/>
+        </w:rPr>
+        <w:br/>
+      </w:r>
+      <w:r>
+        <w:rPr>
+          <w:rFonts w:asciiTheme="majorHAnsi" w:hAnsiTheme="majorHAnsi" w:cstheme="majorHAnsi"/>
+          <w:b/>
+          <w:color w:val="595959" w:themeColor="text1" w:themeTint="A6"/>
+          <w:spacing w:val="20"/>
+          <w:sz w:val="36"/>
+          <w:szCs w:val="24"/>
+        </w:rPr>
+        <w:t xml:space="preserve">151 </w:t>
+      </w:r>
+      <w:r>
+        <w:rPr>
+          <w:rFonts w:asciiTheme="majorHAnsi" w:hAnsiTheme="majorHAnsi" w:cstheme="majorHAnsi"/>
+          <w:b/>
+          <w:color w:val="595959" w:themeColor="text1" w:themeTint="A6"/>
+          <w:spacing w:val="20"/>
+          <w:sz w:val="36"/>
+          <w:szCs w:val="24"/>
+        </w:rPr>
+        <w:t>1392</w:t>
+      </w:r>
+      <w:r>
+        <w:rPr>
+          <w:rFonts w:asciiTheme="majorHAnsi" w:hAnsiTheme="majorHAnsi" w:cstheme="majorHAnsi"/>
+          <w:b/>
+          <w:color w:val="595959" w:themeColor="text1" w:themeTint="A6"/>
+          <w:spacing w:val="20"/>
+          <w:sz w:val="36"/>
+          <w:szCs w:val="24"/>
+        </w:rPr>
+        <w:t xml:space="preserve"> </w:t>
+      </w:r>
+      <w:r>
+        <w:rPr>
+          <w:rFonts w:asciiTheme="majorHAnsi" w:hAnsiTheme="majorHAnsi" w:cstheme="majorHAnsi"/>
+          <w:b/>
+          <w:color w:val="595959" w:themeColor="text1" w:themeTint="A6"/>
+          <w:spacing w:val="20"/>
+          <w:sz w:val="36"/>
+          <w:szCs w:val="24"/>
+        </w:rPr>
+        <w:t>0</w:t>
+      </w:r>
+      <w:r>
+        <w:rPr>
+          <w:rFonts w:asciiTheme="majorHAnsi" w:hAnsiTheme="majorHAnsi" w:cstheme="majorHAnsi"/>
+          <w:b/>
+          <w:color w:val="595959" w:themeColor="text1" w:themeTint="A6"/>
+          <w:spacing w:val="20"/>
+          <w:sz w:val="36"/>
+          <w:szCs w:val="24"/>
+        </w:rPr>
+        <w:t>42</w:t>
+      </w:r>
+    </w:p>
+    <w:p>
+      <w:pPr>
+        <w:jc w:val="center"/>
         <w:rPr>
           <w:b/>
           <w:color w:val="404040" w:themeColor="text1" w:themeTint="BF"/>
@@ -13,11 +509,124 @@
       </w:pPr>
       <w:r>
         <w:rPr>
+          <w:rFonts w:asciiTheme="majorHAnsi" w:hAnsiTheme="majorHAnsi" w:cstheme="majorHAnsi"/>
+          <w:color w:val="595959" w:themeColor="text1" w:themeTint="A6"/>
+          <w:sz w:val="36"/>
+          <w:szCs w:val="24"/>
+        </w:rPr>
+        <w:t>ISRAT JAHAN</w:t>
+      </w:r>
+      <w:r>
+        <w:rPr>
+          <w:rFonts w:asciiTheme="majorHAnsi" w:hAnsiTheme="majorHAnsi" w:cstheme="majorHAnsi"/>
+          <w:b/>
+          <w:color w:val="595959" w:themeColor="text1" w:themeTint="A6"/>
+          <w:sz w:val="32"/>
+          <w:szCs w:val="24"/>
+        </w:rPr>
+        <w:br/>
+      </w:r>
+      <w:r>
+        <w:rPr>
+          <w:rFonts w:asciiTheme="majorHAnsi" w:hAnsiTheme="majorHAnsi" w:cstheme="majorHAnsi"/>
+          <w:b/>
+          <w:color w:val="595959" w:themeColor="text1" w:themeTint="A6"/>
+          <w:spacing w:val="20"/>
+          <w:sz w:val="36"/>
+          <w:szCs w:val="24"/>
+        </w:rPr>
+        <w:t xml:space="preserve">162 </w:t>
+      </w:r>
+      <w:r>
+        <w:rPr>
+          <w:rFonts w:asciiTheme="majorHAnsi" w:hAnsiTheme="majorHAnsi" w:cstheme="majorHAnsi"/>
+          <w:b/>
+          <w:color w:val="595959" w:themeColor="text1" w:themeTint="A6"/>
+          <w:spacing w:val="20"/>
+          <w:sz w:val="36"/>
+          <w:szCs w:val="24"/>
+        </w:rPr>
+        <w:t>0565</w:t>
+      </w:r>
+      <w:r>
+        <w:rPr>
+          <w:rFonts w:asciiTheme="majorHAnsi" w:hAnsiTheme="majorHAnsi" w:cstheme="majorHAnsi"/>
+          <w:b/>
+          <w:color w:val="595959" w:themeColor="text1" w:themeTint="A6"/>
+          <w:spacing w:val="20"/>
+          <w:sz w:val="36"/>
+          <w:szCs w:val="24"/>
+        </w:rPr>
+        <w:t xml:space="preserve"> 042</w:t>
+      </w:r>
+    </w:p>
+    <w:p>
+      <w:pPr>
+        <w:jc w:val="center"/>
+        <w:rPr>
           <w:b/>
           <w:color w:val="404040" w:themeColor="text1" w:themeTint="BF"/>
           <w:sz w:val="80"/>
           <w:szCs w:val="80"/>
         </w:rPr>
+      </w:pPr>
+      <w:r>
+        <w:rPr>
+          <w:rFonts w:asciiTheme="majorHAnsi" w:hAnsiTheme="majorHAnsi" w:cstheme="majorHAnsi"/>
+          <w:color w:val="595959" w:themeColor="text1" w:themeTint="A6"/>
+          <w:sz w:val="36"/>
+          <w:szCs w:val="24"/>
+        </w:rPr>
+        <w:t>TANZIM AL DIN AHMED</w:t>
+      </w:r>
+      <w:r>
+        <w:rPr>
+          <w:rFonts w:asciiTheme="majorHAnsi" w:hAnsiTheme="majorHAnsi" w:cstheme="majorHAnsi"/>
+          <w:b/>
+          <w:color w:val="595959" w:themeColor="text1" w:themeTint="A6"/>
+          <w:sz w:val="32"/>
+          <w:szCs w:val="24"/>
+        </w:rPr>
+        <w:br/>
+      </w:r>
+      <w:r>
+        <w:rPr>
+          <w:rFonts w:asciiTheme="majorHAnsi" w:hAnsiTheme="majorHAnsi" w:cstheme="majorHAnsi"/>
+          <w:b/>
+          <w:color w:val="595959" w:themeColor="text1" w:themeTint="A6"/>
+          <w:spacing w:val="20"/>
+          <w:sz w:val="36"/>
+          <w:szCs w:val="24"/>
+        </w:rPr>
+        <w:t>162 1203 042</w:t>
+      </w:r>
+      <w:r>
+        <w:rPr>
+          <w:b/>
+          <w:color w:val="404040" w:themeColor="text1" w:themeTint="BF"/>
+          <w:sz w:val="80"/>
+          <w:szCs w:val="80"/>
+        </w:rPr>
+        <w:br w:type="page"/>
+      </w:r>
+    </w:p>
+    <w:p>
+      <w:pPr>
+        <w:rPr>
+          <w:b/>
+          <w:color w:val="404040" w:themeColor="text1" w:themeTint="BF"/>
+          <w:sz w:val="80"/>
+          <w:szCs w:val="80"/>
+        </w:rPr>
+      </w:pPr>
+      <w:r>
+        <w:rPr>
+          <w:b/>
+          <w:color w:val="404040" w:themeColor="text1" w:themeTint="BF"/>
+          <w:sz w:val="80"/>
+          <w:szCs w:val="80"/>
+        </w:rPr>
+        <w:lastRenderedPageBreak/>
         <w:t>Project Specification</w:t>
       </w:r>
     </w:p>
@@ -1646,25 +2255,7 @@
                 <w:sz w:val="24"/>
                 <w:szCs w:val="24"/>
               </w:rPr>
-              <w:t>-</w:t>
-            </w:r>
-            <w:proofErr w:type="spellStart"/>
-            <w:r>
-              <w:rPr>
-                <w:rFonts w:cstheme="minorHAnsi"/>
-                <w:sz w:val="24"/>
-                <w:szCs w:val="24"/>
-              </w:rPr>
-              <w:t>Causual</w:t>
-            </w:r>
-            <w:proofErr w:type="spellEnd"/>
-            <w:r>
-              <w:rPr>
-                <w:rFonts w:cstheme="minorHAnsi"/>
-                <w:sz w:val="24"/>
-                <w:szCs w:val="24"/>
-              </w:rPr>
-              <w:t xml:space="preserve"> </w:t>
+              <w:t xml:space="preserve">-Casual </w:t>
             </w:r>
             <w:r>
               <w:rPr>
@@ -1778,18 +2369,8 @@
                 <w:sz w:val="24"/>
                 <w:szCs w:val="24"/>
               </w:rPr>
-              <w:t>-</w:t>
-            </w:r>
-            <w:proofErr w:type="spellStart"/>
-            <w:r>
-              <w:rPr>
-                <w:rFonts w:cstheme="minorHAnsi"/>
-                <w:sz w:val="24"/>
-                <w:szCs w:val="24"/>
-              </w:rPr>
-              <w:t>Causual</w:t>
-            </w:r>
-            <w:proofErr w:type="spellEnd"/>
+              <w:t>-Casual</w:t>
+            </w:r>
             <w:r>
               <w:rPr>
                 <w:rFonts w:cstheme="minorHAnsi"/>
@@ -2182,16 +2763,14 @@
               </w:rPr>
               <w:t>-</w:t>
             </w:r>
-            <w:proofErr w:type="spellStart"/>
-            <w:r>
-              <w:rPr>
-                <w:rFonts w:cstheme="minorHAnsi"/>
-                <w:sz w:val="24"/>
-                <w:szCs w:val="24"/>
-              </w:rPr>
-              <w:t>Loffers</w:t>
-            </w:r>
-            <w:proofErr w:type="spellEnd"/>
+            <w:r>
+              <w:rPr>
+                <w:rFonts w:cstheme="minorHAnsi"/>
+                <w:sz w:val="24"/>
+                <w:szCs w:val="24"/>
+              </w:rPr>
+              <w:t>Loafers</w:t>
+            </w:r>
           </w:p>
           <w:p>
             <w:pPr>
@@ -2410,6 +2989,8 @@
                 <w:szCs w:val="24"/>
               </w:rPr>
             </w:pPr>
+            <w:bookmarkStart w:id="1" w:name="_GoBack"/>
+            <w:bookmarkEnd w:id="1"/>
           </w:p>
         </w:tc>
       </w:tr>
@@ -2858,7 +3439,7 @@
           <w:sz w:val="24"/>
         </w:rPr>
       </w:pPr>
-      <w:bookmarkStart w:id="0" w:name="_Hlk520341454"/>
+      <w:bookmarkStart w:id="2" w:name="_Hlk520341454"/>
       <w:r>
         <w:rPr>
           <w:sz w:val="24"/>
@@ -3025,7 +3606,7 @@
         </w:rPr>
       </w:pPr>
     </w:p>
-    <w:bookmarkEnd w:id="0"/>
+    <w:bookmarkEnd w:id="2"/>
     <w:p>
       <w:pPr>
         <w:rPr>
@@ -3506,8 +4087,6 @@
           <w:sz w:val="24"/>
         </w:rPr>
       </w:pPr>
-      <w:bookmarkStart w:id="1" w:name="_GoBack"/>
-      <w:bookmarkEnd w:id="1"/>
     </w:p>
     <w:p>
       <w:pPr>
@@ -4218,6 +4797,119 @@
     </w:lvl>
   </w:abstractNum>
   <w:abstractNum w:abstractNumId="6" w15:restartNumberingAfterBreak="0">
+    <w:nsid w:val="2BE40745"/>
+    <w:multiLevelType w:val="hybridMultilevel"/>
+    <w:tmpl w:val="33BAB248"/>
+    <w:lvl w:ilvl="0" w:tplc="04090001">
+      <w:start w:val="1"/>
+      <w:numFmt w:val="bullet"/>
+      <w:lvlText w:val=""/>
+      <w:lvlJc w:val="left"/>
+      <w:pPr>
+        <w:ind w:left="5040" w:hanging="360"/>
+      </w:pPr>
+      <w:rPr>
+        <w:rFonts w:ascii="Symbol" w:hAnsi="Symbol" w:hint="default"/>
+      </w:rPr>
+    </w:lvl>
+    <w:lvl w:ilvl="1" w:tplc="04090003" w:tentative="1">
+      <w:start w:val="1"/>
+      <w:numFmt w:val="bullet"/>
+      <w:lvlText w:val="o"/>
+      <w:lvlJc w:val="left"/>
+      <w:pPr>
+        <w:ind w:left="5760" w:hanging="360"/>
+      </w:pPr>
+      <w:rPr>
+        <w:rFonts w:ascii="Courier New" w:hAnsi="Courier New" w:cs="Courier New" w:hint="default"/>
+      </w:rPr>
+    </w:lvl>
+    <w:lvl w:ilvl="2" w:tplc="04090005" w:tentative="1">
+      <w:start w:val="1"/>
+      <w:numFmt w:val="bullet"/>
+      <w:lvlText w:val=""/>
+      <w:lvlJc w:val="left"/>
+      <w:pPr>
+        <w:ind w:left="6480" w:hanging="360"/>
+      </w:pPr>
+      <w:rPr>
+        <w:rFonts w:ascii="Wingdings" w:hAnsi="Wingdings" w:hint="default"/>
+      </w:rPr>
+    </w:lvl>
+    <w:lvl w:ilvl="3" w:tplc="04090001" w:tentative="1">
+      <w:start w:val="1"/>
+      <w:numFmt w:val="bullet"/>
+      <w:lvlText w:val=""/>
+      <w:lvlJc w:val="left"/>
+      <w:pPr>
+        <w:ind w:left="7200" w:hanging="360"/>
+      </w:pPr>
+      <w:rPr>
+        <w:rFonts w:ascii="Symbol" w:hAnsi="Symbol" w:hint="default"/>
+      </w:rPr>
+    </w:lvl>
+    <w:lvl w:ilvl="4" w:tplc="04090003" w:tentative="1">
+      <w:start w:val="1"/>
+      <w:numFmt w:val="bullet"/>
+      <w:lvlText w:val="o"/>
+      <w:lvlJc w:val="left"/>
+      <w:pPr>
+        <w:ind w:left="7920" w:hanging="360"/>
+      </w:pPr>
+      <w:rPr>
+        <w:rFonts w:ascii="Courier New" w:hAnsi="Courier New" w:cs="Courier New" w:hint="default"/>
+      </w:rPr>
+    </w:lvl>
+    <w:lvl w:ilvl="5" w:tplc="04090005" w:tentative="1">
+      <w:start w:val="1"/>
+      <w:numFmt w:val="bullet"/>
+      <w:lvlText w:val=""/>
+      <w:lvlJc w:val="left"/>
+      <w:pPr>
+        <w:ind w:left="8640" w:hanging="360"/>
+      </w:pPr>
+      <w:rPr>
+        <w:rFonts w:ascii="Wingdings" w:hAnsi="Wingdings" w:hint="default"/>
+      </w:rPr>
+    </w:lvl>
+    <w:lvl w:ilvl="6" w:tplc="04090001" w:tentative="1">
+      <w:start w:val="1"/>
+      <w:numFmt w:val="bullet"/>
+      <w:lvlText w:val=""/>
+      <w:lvlJc w:val="left"/>
+      <w:pPr>
+        <w:ind w:left="9360" w:hanging="360"/>
+      </w:pPr>
+      <w:rPr>
+        <w:rFonts w:ascii="Symbol" w:hAnsi="Symbol" w:hint="default"/>
+      </w:rPr>
+    </w:lvl>
+    <w:lvl w:ilvl="7" w:tplc="04090003" w:tentative="1">
+      <w:start w:val="1"/>
+      <w:numFmt w:val="bullet"/>
+      <w:lvlText w:val="o"/>
+      <w:lvlJc w:val="left"/>
+      <w:pPr>
+        <w:ind w:left="10080" w:hanging="360"/>
+      </w:pPr>
+      <w:rPr>
+        <w:rFonts w:ascii="Courier New" w:hAnsi="Courier New" w:cs="Courier New" w:hint="default"/>
+      </w:rPr>
+    </w:lvl>
+    <w:lvl w:ilvl="8" w:tplc="04090005" w:tentative="1">
+      <w:start w:val="1"/>
+      <w:numFmt w:val="bullet"/>
+      <w:lvlText w:val=""/>
+      <w:lvlJc w:val="left"/>
+      <w:pPr>
+        <w:ind w:left="10800" w:hanging="360"/>
+      </w:pPr>
+      <w:rPr>
+        <w:rFonts w:ascii="Wingdings" w:hAnsi="Wingdings" w:hint="default"/>
+      </w:rPr>
+    </w:lvl>
+  </w:abstractNum>
+  <w:abstractNum w:abstractNumId="7" w15:restartNumberingAfterBreak="0">
     <w:nsid w:val="4C8552AE"/>
     <w:multiLevelType w:val="hybridMultilevel"/>
     <w:tmpl w:val="32AC363E"/>
@@ -4330,7 +5022,7 @@
       </w:rPr>
     </w:lvl>
   </w:abstractNum>
-  <w:abstractNum w:abstractNumId="7" w15:restartNumberingAfterBreak="0">
+  <w:abstractNum w:abstractNumId="8" w15:restartNumberingAfterBreak="0">
     <w:nsid w:val="66884A4A"/>
     <w:multiLevelType w:val="hybridMultilevel"/>
     <w:tmpl w:val="71D8D7F8"/>
@@ -4462,9 +5154,12 @@
     <w:abstractNumId w:val="1"/>
   </w:num>
   <w:num w:numId="7">
+    <w:abstractNumId w:val="8"/>
+  </w:num>
+  <w:num w:numId="8">
     <w:abstractNumId w:val="7"/>
   </w:num>
-  <w:num w:numId="8">
+  <w:num w:numId="9">
     <w:abstractNumId w:val="6"/>
   </w:num>
 </w:numbering>
@@ -5187,4 +5882,16 @@
     </a:ext>
   </a:extLst>
 </a:theme>
+</file>
+
+<file path=customXml/item1.xml><?xml version="1.0" encoding="utf-8"?>
+<b:Sources xmlns:b="http://schemas.openxmlformats.org/officeDocument/2006/bibliography" xmlns="http://schemas.openxmlformats.org/officeDocument/2006/bibliography" SelectedStyle="\APASixthEditionOfficeOnline.xsl" StyleName="APA" Version="6"/>
+</file>
+
+<file path=customXml/itemProps1.xml><?xml version="1.0" encoding="utf-8"?>
+<ds:datastoreItem xmlns:ds="http://schemas.openxmlformats.org/officeDocument/2006/customXml" ds:itemID="{5F6429CE-F63B-4BC9-B43F-6C01E62EF8DD}">
+  <ds:schemaRefs>
+    <ds:schemaRef ds:uri="http://schemas.openxmlformats.org/officeDocument/2006/bibliography"/>
+  </ds:schemaRefs>
+</ds:datastoreItem>
 </file>
</xml_diff>

<commit_message>
Business Model associated Updates
</commit_message>
<xml_diff>
--- a/Documentation/Group_3_Idea.docx
+++ b/Documentation/Group_3_Idea.docx
@@ -2761,15 +2761,7 @@
                 <w:sz w:val="24"/>
                 <w:szCs w:val="24"/>
               </w:rPr>
-              <w:t>-</w:t>
-            </w:r>
-            <w:r>
-              <w:rPr>
-                <w:rFonts w:cstheme="minorHAnsi"/>
-                <w:sz w:val="24"/>
-                <w:szCs w:val="24"/>
-              </w:rPr>
-              <w:t>Loafers</w:t>
+              <w:t>-Loafers</w:t>
             </w:r>
           </w:p>
           <w:p>
@@ -2989,8 +2981,6 @@
                 <w:szCs w:val="24"/>
               </w:rPr>
             </w:pPr>
-            <w:bookmarkStart w:id="1" w:name="_GoBack"/>
-            <w:bookmarkEnd w:id="1"/>
           </w:p>
         </w:tc>
       </w:tr>
@@ -3439,7 +3429,7 @@
           <w:sz w:val="24"/>
         </w:rPr>
       </w:pPr>
-      <w:bookmarkStart w:id="2" w:name="_Hlk520341454"/>
+      <w:bookmarkStart w:id="1" w:name="_Hlk520341454"/>
       <w:r>
         <w:rPr>
           <w:sz w:val="24"/>
@@ -3606,7 +3596,7 @@
         </w:rPr>
       </w:pPr>
     </w:p>
-    <w:bookmarkEnd w:id="2"/>
+    <w:bookmarkEnd w:id="1"/>
     <w:p>
       <w:pPr>
         <w:rPr>
@@ -4087,6 +4077,32 @@
           <w:sz w:val="24"/>
         </w:rPr>
       </w:pPr>
+      <w:r>
+        <w:rPr>
+          <w:sz w:val="24"/>
+        </w:rPr>
+        <w:br w:type="page"/>
+      </w:r>
+    </w:p>
+    <w:p>
+      <w:pPr>
+        <w:rPr>
+          <w:rFonts w:asciiTheme="majorHAnsi" w:hAnsiTheme="majorHAnsi" w:cstheme="majorHAnsi"/>
+          <w:b/>
+          <w:color w:val="404040" w:themeColor="text1" w:themeTint="BF"/>
+          <w:sz w:val="52"/>
+        </w:rPr>
+      </w:pPr>
+      <w:r>
+        <w:rPr>
+          <w:rFonts w:asciiTheme="majorHAnsi" w:hAnsiTheme="majorHAnsi" w:cstheme="majorHAnsi"/>
+          <w:b/>
+          <w:color w:val="404040" w:themeColor="text1" w:themeTint="BF"/>
+          <w:sz w:val="52"/>
+        </w:rPr>
+        <w:lastRenderedPageBreak/>
+        <w:t>Why This Service?</w:t>
+      </w:r>
     </w:p>
     <w:p>
       <w:pPr>
@@ -4095,6 +4111,482 @@
           <w:sz w:val="24"/>
         </w:rPr>
       </w:pPr>
+      <w:r>
+        <w:rPr>
+          <w:sz w:val="24"/>
+        </w:rPr>
+        <w:t>As stated earlier, each day, more and more business organizations are incorporating e</w:t>
+      </w:r>
+      <w:r>
+        <w:rPr>
+          <w:sz w:val="24"/>
+        </w:rPr>
+        <w:t>-</w:t>
+      </w:r>
+      <w:r>
+        <w:rPr>
+          <w:sz w:val="24"/>
+        </w:rPr>
+        <w:t>commerce into their service. But sometimes, due to not up to</w:t>
+      </w:r>
+      <w:r>
+        <w:rPr>
+          <w:sz w:val="24"/>
+        </w:rPr>
+        <w:t xml:space="preserve"> the</w:t>
+      </w:r>
+      <w:r>
+        <w:rPr>
+          <w:sz w:val="24"/>
+        </w:rPr>
+        <w:t xml:space="preserve"> par implementation, some companies or customers have to </w:t>
+      </w:r>
+      <w:r>
+        <w:rPr>
+          <w:sz w:val="24"/>
+        </w:rPr>
+        <w:t xml:space="preserve">go through various sort of hassles. </w:t>
+      </w:r>
+    </w:p>
+    <w:p>
+      <w:pPr>
+        <w:jc w:val="both"/>
+        <w:rPr>
+          <w:sz w:val="24"/>
+        </w:rPr>
+      </w:pPr>
+      <w:r>
+        <w:rPr>
+          <w:sz w:val="24"/>
+        </w:rPr>
+        <w:t>This service tries to look into the very small details and both the organizations and customers are valued equally. This product tries to ensure the organization a secure and an easily maintainable website, whereas also a pleasant environment for the customers so they can also have a unique</w:t>
+      </w:r>
+      <w:r>
+        <w:rPr>
+          <w:sz w:val="24"/>
+        </w:rPr>
+        <w:t>,</w:t>
+      </w:r>
+      <w:r>
+        <w:rPr>
+          <w:sz w:val="24"/>
+        </w:rPr>
+        <w:t xml:space="preserve"> immersive </w:t>
+      </w:r>
+      <w:r>
+        <w:rPr>
+          <w:sz w:val="24"/>
+        </w:rPr>
+        <w:t xml:space="preserve">and seamless </w:t>
+      </w:r>
+      <w:r>
+        <w:rPr>
+          <w:sz w:val="24"/>
+        </w:rPr>
+        <w:t xml:space="preserve">shopping experience with our service. </w:t>
+      </w:r>
+    </w:p>
+    <w:p>
+      <w:pPr>
+        <w:rPr>
+          <w:sz w:val="24"/>
+        </w:rPr>
+      </w:pPr>
+    </w:p>
+    <w:p>
+      <w:pPr>
+        <w:rPr>
+          <w:sz w:val="24"/>
+        </w:rPr>
+      </w:pPr>
+    </w:p>
+    <w:p>
+      <w:pPr>
+        <w:rPr>
+          <w:sz w:val="24"/>
+        </w:rPr>
+      </w:pPr>
+    </w:p>
+    <w:p>
+      <w:pPr>
+        <w:rPr>
+          <w:sz w:val="24"/>
+        </w:rPr>
+      </w:pPr>
+    </w:p>
+    <w:p>
+      <w:pPr>
+        <w:rPr>
+          <w:rFonts w:asciiTheme="majorHAnsi" w:hAnsiTheme="majorHAnsi" w:cstheme="majorHAnsi"/>
+          <w:b/>
+          <w:color w:val="404040" w:themeColor="text1" w:themeTint="BF"/>
+          <w:sz w:val="52"/>
+        </w:rPr>
+      </w:pPr>
+      <w:r>
+        <w:rPr>
+          <w:rFonts w:asciiTheme="majorHAnsi" w:hAnsiTheme="majorHAnsi" w:cstheme="majorHAnsi"/>
+          <w:b/>
+          <w:color w:val="404040" w:themeColor="text1" w:themeTint="BF"/>
+          <w:sz w:val="52"/>
+        </w:rPr>
+        <w:t xml:space="preserve">Business Model </w:t>
+      </w:r>
+      <w:r>
+        <w:rPr>
+          <w:rFonts w:asciiTheme="majorHAnsi" w:hAnsiTheme="majorHAnsi" w:cstheme="majorHAnsi"/>
+          <w:b/>
+          <w:color w:val="404040" w:themeColor="text1" w:themeTint="BF"/>
+          <w:sz w:val="52"/>
+        </w:rPr>
+        <w:br/>
+      </w:r>
+      <w:bookmarkStart w:id="2" w:name="_GoBack"/>
+      <w:bookmarkEnd w:id="2"/>
+      <w:r>
+        <w:rPr>
+          <w:rFonts w:asciiTheme="majorHAnsi" w:hAnsiTheme="majorHAnsi" w:cstheme="majorHAnsi"/>
+          <w:b/>
+          <w:color w:val="404040" w:themeColor="text1" w:themeTint="BF"/>
+          <w:sz w:val="52"/>
+        </w:rPr>
+        <w:t>and Market Deployment</w:t>
+      </w:r>
+    </w:p>
+    <w:p>
+      <w:pPr>
+        <w:jc w:val="both"/>
+        <w:rPr>
+          <w:b/>
+          <w:color w:val="404040" w:themeColor="text1" w:themeTint="BF"/>
+          <w:sz w:val="40"/>
+        </w:rPr>
+      </w:pPr>
+      <w:r>
+        <w:rPr>
+          <w:b/>
+          <w:color w:val="404040" w:themeColor="text1" w:themeTint="BF"/>
+          <w:sz w:val="40"/>
+        </w:rPr>
+        <w:t>Business Partners</w:t>
+      </w:r>
+    </w:p>
+    <w:p>
+      <w:pPr>
+        <w:jc w:val="both"/>
+        <w:rPr>
+          <w:sz w:val="24"/>
+        </w:rPr>
+      </w:pPr>
+      <w:r>
+        <w:rPr>
+          <w:sz w:val="24"/>
+        </w:rPr>
+        <w:t>Any apparel brand could become our</w:t>
+      </w:r>
+      <w:r>
+        <w:rPr>
+          <w:sz w:val="24"/>
+        </w:rPr>
+        <w:t xml:space="preserve"> business</w:t>
+      </w:r>
+      <w:r>
+        <w:rPr>
+          <w:sz w:val="24"/>
+        </w:rPr>
+        <w:t xml:space="preserve"> partner. Each brand would be provided with their own</w:t>
+      </w:r>
+      <w:r>
+        <w:rPr>
+          <w:sz w:val="24"/>
+        </w:rPr>
+        <w:t xml:space="preserve">, unique and </w:t>
+      </w:r>
+      <w:r>
+        <w:rPr>
+          <w:sz w:val="24"/>
+        </w:rPr>
+        <w:t>specialized websites that they can customize</w:t>
+      </w:r>
+      <w:r>
+        <w:rPr>
+          <w:sz w:val="24"/>
+        </w:rPr>
+        <w:t xml:space="preserve"> as per their own desire. </w:t>
+      </w:r>
+    </w:p>
+    <w:p>
+      <w:pPr>
+        <w:jc w:val="both"/>
+        <w:rPr>
+          <w:sz w:val="24"/>
+        </w:rPr>
+      </w:pPr>
+      <w:r>
+        <w:rPr>
+          <w:sz w:val="24"/>
+        </w:rPr>
+        <w:t xml:space="preserve">Though the brand does not require to provide us with any confidential information, as they would be provided with administration panels that are easy to use and the company can monitor their website on their own, but the partner needs be aware that, under </w:t>
+      </w:r>
+      <w:r>
+        <w:rPr>
+          <w:sz w:val="24"/>
+        </w:rPr>
+        <w:t xml:space="preserve">routine </w:t>
+      </w:r>
+      <w:r>
+        <w:rPr>
+          <w:sz w:val="24"/>
+        </w:rPr>
+        <w:t>maintenance</w:t>
+      </w:r>
+      <w:r>
+        <w:rPr>
+          <w:sz w:val="24"/>
+        </w:rPr>
+        <w:t>s</w:t>
+      </w:r>
+      <w:r>
+        <w:rPr>
+          <w:sz w:val="24"/>
+        </w:rPr>
+        <w:t xml:space="preserve"> or any other service upgrades, the following data might become visible to us.</w:t>
+      </w:r>
+    </w:p>
+    <w:p>
+      <w:pPr>
+        <w:pStyle w:val="ListParagraph"/>
+        <w:numPr>
+          <w:ilvl w:val="0"/>
+          <w:numId w:val="11"/>
+        </w:numPr>
+        <w:ind w:left="360"/>
+        <w:rPr>
+          <w:sz w:val="24"/>
+        </w:rPr>
+      </w:pPr>
+      <w:r>
+        <w:rPr>
+          <w:sz w:val="24"/>
+        </w:rPr>
+        <w:t xml:space="preserve">Product </w:t>
+      </w:r>
+      <w:r>
+        <w:rPr>
+          <w:sz w:val="24"/>
+        </w:rPr>
+        <w:t>n</w:t>
+      </w:r>
+      <w:r>
+        <w:rPr>
+          <w:sz w:val="24"/>
+        </w:rPr>
+        <w:t>ame</w:t>
+      </w:r>
+      <w:r>
+        <w:rPr>
+          <w:sz w:val="24"/>
+        </w:rPr>
+        <w:t>.</w:t>
+      </w:r>
+    </w:p>
+    <w:p>
+      <w:pPr>
+        <w:pStyle w:val="ListParagraph"/>
+        <w:numPr>
+          <w:ilvl w:val="0"/>
+          <w:numId w:val="11"/>
+        </w:numPr>
+        <w:ind w:left="360"/>
+        <w:rPr>
+          <w:sz w:val="24"/>
+        </w:rPr>
+      </w:pPr>
+      <w:r>
+        <w:rPr>
+          <w:sz w:val="24"/>
+        </w:rPr>
+        <w:t xml:space="preserve">Product </w:t>
+      </w:r>
+      <w:r>
+        <w:rPr>
+          <w:sz w:val="24"/>
+        </w:rPr>
+        <w:t>p</w:t>
+      </w:r>
+      <w:r>
+        <w:rPr>
+          <w:sz w:val="24"/>
+        </w:rPr>
+        <w:t>rice</w:t>
+      </w:r>
+      <w:r>
+        <w:rPr>
+          <w:sz w:val="24"/>
+        </w:rPr>
+        <w:t>.</w:t>
+      </w:r>
+    </w:p>
+    <w:p>
+      <w:pPr>
+        <w:pStyle w:val="ListParagraph"/>
+        <w:numPr>
+          <w:ilvl w:val="0"/>
+          <w:numId w:val="11"/>
+        </w:numPr>
+        <w:ind w:left="360"/>
+        <w:rPr>
+          <w:sz w:val="24"/>
+        </w:rPr>
+      </w:pPr>
+      <w:r>
+        <w:rPr>
+          <w:sz w:val="24"/>
+        </w:rPr>
+        <w:t xml:space="preserve">Product </w:t>
+      </w:r>
+      <w:r>
+        <w:rPr>
+          <w:sz w:val="24"/>
+        </w:rPr>
+        <w:t>c</w:t>
+      </w:r>
+      <w:r>
+        <w:rPr>
+          <w:sz w:val="24"/>
+        </w:rPr>
+        <w:t>ost</w:t>
+      </w:r>
+      <w:r>
+        <w:rPr>
+          <w:sz w:val="24"/>
+        </w:rPr>
+        <w:t>.</w:t>
+      </w:r>
+    </w:p>
+    <w:p>
+      <w:pPr>
+        <w:pStyle w:val="ListParagraph"/>
+        <w:numPr>
+          <w:ilvl w:val="0"/>
+          <w:numId w:val="11"/>
+        </w:numPr>
+        <w:ind w:left="360"/>
+        <w:rPr>
+          <w:sz w:val="24"/>
+        </w:rPr>
+      </w:pPr>
+      <w:r>
+        <w:rPr>
+          <w:sz w:val="24"/>
+        </w:rPr>
+        <w:t>Customer details</w:t>
+      </w:r>
+      <w:r>
+        <w:rPr>
+          <w:sz w:val="24"/>
+        </w:rPr>
+        <w:t>.</w:t>
+      </w:r>
+    </w:p>
+    <w:p>
+      <w:pPr>
+        <w:pStyle w:val="ListParagraph"/>
+        <w:numPr>
+          <w:ilvl w:val="0"/>
+          <w:numId w:val="11"/>
+        </w:numPr>
+        <w:ind w:left="360"/>
+        <w:rPr>
+          <w:sz w:val="24"/>
+        </w:rPr>
+      </w:pPr>
+      <w:r>
+        <w:rPr>
+          <w:sz w:val="24"/>
+        </w:rPr>
+        <w:t>Employee details</w:t>
+      </w:r>
+      <w:r>
+        <w:rPr>
+          <w:sz w:val="24"/>
+        </w:rPr>
+        <w:t>.</w:t>
+      </w:r>
+    </w:p>
+    <w:p>
+      <w:pPr>
+        <w:pStyle w:val="ListParagraph"/>
+        <w:numPr>
+          <w:ilvl w:val="0"/>
+          <w:numId w:val="11"/>
+        </w:numPr>
+        <w:ind w:left="360"/>
+        <w:rPr>
+          <w:sz w:val="24"/>
+        </w:rPr>
+      </w:pPr>
+      <w:r>
+        <w:rPr>
+          <w:sz w:val="24"/>
+        </w:rPr>
+        <w:t xml:space="preserve">Sales </w:t>
+      </w:r>
+      <w:r>
+        <w:rPr>
+          <w:sz w:val="24"/>
+        </w:rPr>
+        <w:t>hi</w:t>
+      </w:r>
+      <w:r>
+        <w:rPr>
+          <w:sz w:val="24"/>
+        </w:rPr>
+        <w:t>story</w:t>
+      </w:r>
+      <w:r>
+        <w:rPr>
+          <w:sz w:val="24"/>
+        </w:rPr>
+        <w:t>.</w:t>
+      </w:r>
+    </w:p>
+    <w:p>
+      <w:pPr>
+        <w:pStyle w:val="ListParagraph"/>
+        <w:numPr>
+          <w:ilvl w:val="0"/>
+          <w:numId w:val="11"/>
+        </w:numPr>
+        <w:ind w:left="360"/>
+        <w:rPr>
+          <w:sz w:val="24"/>
+        </w:rPr>
+      </w:pPr>
+      <w:r>
+        <w:rPr>
+          <w:sz w:val="24"/>
+        </w:rPr>
+        <w:t xml:space="preserve">Financial </w:t>
+      </w:r>
+      <w:r>
+        <w:rPr>
+          <w:sz w:val="24"/>
+        </w:rPr>
+        <w:t>s</w:t>
+      </w:r>
+      <w:r>
+        <w:rPr>
+          <w:sz w:val="24"/>
+        </w:rPr>
+        <w:t>tatements</w:t>
+      </w:r>
+      <w:r>
+        <w:rPr>
+          <w:sz w:val="24"/>
+        </w:rPr>
+        <w:t>.</w:t>
+      </w:r>
     </w:p>
     <w:p>
       <w:pPr>
@@ -4105,6 +4597,641 @@
           <w:szCs w:val="24"/>
         </w:rPr>
       </w:pPr>
+    </w:p>
+    <w:p>
+      <w:pPr>
+        <w:jc w:val="both"/>
+        <w:rPr>
+          <w:rFonts w:cstheme="minorHAnsi"/>
+          <w:color w:val="000000" w:themeColor="text1"/>
+          <w:sz w:val="24"/>
+          <w:szCs w:val="24"/>
+        </w:rPr>
+      </w:pPr>
+      <w:r>
+        <w:rPr>
+          <w:rFonts w:cstheme="minorHAnsi"/>
+          <w:color w:val="000000" w:themeColor="text1"/>
+          <w:sz w:val="24"/>
+          <w:szCs w:val="24"/>
+        </w:rPr>
+        <w:t>The functionalities available to the business partner is already listed under the Manger Login and Administration Login headings.</w:t>
+      </w:r>
+    </w:p>
+    <w:p>
+      <w:pPr>
+        <w:rPr>
+          <w:rFonts w:cstheme="minorHAnsi"/>
+          <w:color w:val="000000" w:themeColor="text1"/>
+          <w:sz w:val="24"/>
+          <w:szCs w:val="24"/>
+        </w:rPr>
+      </w:pPr>
+    </w:p>
+    <w:p>
+      <w:pPr>
+        <w:rPr>
+          <w:rFonts w:cstheme="minorHAnsi"/>
+          <w:b/>
+          <w:color w:val="404040" w:themeColor="text1" w:themeTint="BF"/>
+          <w:sz w:val="40"/>
+          <w:szCs w:val="24"/>
+        </w:rPr>
+      </w:pPr>
+      <w:r>
+        <w:rPr>
+          <w:rFonts w:cstheme="minorHAnsi"/>
+          <w:b/>
+          <w:color w:val="404040" w:themeColor="text1" w:themeTint="BF"/>
+          <w:sz w:val="40"/>
+          <w:szCs w:val="24"/>
+        </w:rPr>
+        <w:lastRenderedPageBreak/>
+        <w:t>Banking Partners</w:t>
+      </w:r>
+    </w:p>
+    <w:p>
+      <w:pPr>
+        <w:jc w:val="both"/>
+        <w:rPr>
+          <w:rFonts w:cstheme="minorHAnsi"/>
+          <w:color w:val="000000" w:themeColor="text1"/>
+          <w:sz w:val="24"/>
+          <w:szCs w:val="24"/>
+        </w:rPr>
+      </w:pPr>
+      <w:r>
+        <w:rPr>
+          <w:rFonts w:cstheme="minorHAnsi"/>
+          <w:color w:val="000000" w:themeColor="text1"/>
+          <w:sz w:val="24"/>
+          <w:szCs w:val="24"/>
+        </w:rPr>
+        <w:t xml:space="preserve">Since this is an e-commerce website, there would be banking partners, as the product would utilize their online payment systems. </w:t>
+      </w:r>
+      <w:r>
+        <w:rPr>
+          <w:rFonts w:cstheme="minorHAnsi"/>
+          <w:color w:val="000000" w:themeColor="text1"/>
+          <w:sz w:val="24"/>
+          <w:szCs w:val="24"/>
+        </w:rPr>
+        <w:t xml:space="preserve">Our service would try to incorporate as many banking partners as possible to ensure a seamless experience for the customers. </w:t>
+      </w:r>
+    </w:p>
+    <w:p>
+      <w:pPr>
+        <w:jc w:val="both"/>
+        <w:rPr>
+          <w:rFonts w:cstheme="minorHAnsi"/>
+          <w:color w:val="000000" w:themeColor="text1"/>
+          <w:sz w:val="24"/>
+          <w:szCs w:val="24"/>
+        </w:rPr>
+      </w:pPr>
+      <w:r>
+        <w:rPr>
+          <w:rFonts w:cstheme="minorHAnsi"/>
+          <w:color w:val="000000" w:themeColor="text1"/>
+          <w:sz w:val="24"/>
+          <w:szCs w:val="24"/>
+        </w:rPr>
+        <w:t>The banking partner needs to be aware that the product would have access to these information</w:t>
+      </w:r>
+    </w:p>
+    <w:p>
+      <w:pPr>
+        <w:pStyle w:val="ListParagraph"/>
+        <w:numPr>
+          <w:ilvl w:val="0"/>
+          <w:numId w:val="12"/>
+        </w:numPr>
+        <w:ind w:left="360"/>
+        <w:rPr>
+          <w:rFonts w:cstheme="minorHAnsi"/>
+          <w:color w:val="000000" w:themeColor="text1"/>
+          <w:sz w:val="24"/>
+          <w:szCs w:val="24"/>
+        </w:rPr>
+      </w:pPr>
+      <w:r>
+        <w:rPr>
+          <w:rFonts w:cstheme="minorHAnsi"/>
+          <w:color w:val="000000" w:themeColor="text1"/>
+          <w:sz w:val="24"/>
+          <w:szCs w:val="24"/>
+        </w:rPr>
+        <w:t>Transaction ID</w:t>
+      </w:r>
+      <w:r>
+        <w:rPr>
+          <w:rFonts w:cstheme="minorHAnsi"/>
+          <w:color w:val="000000" w:themeColor="text1"/>
+          <w:sz w:val="24"/>
+          <w:szCs w:val="24"/>
+        </w:rPr>
+        <w:t>.</w:t>
+      </w:r>
+    </w:p>
+    <w:p>
+      <w:pPr>
+        <w:pStyle w:val="ListParagraph"/>
+        <w:numPr>
+          <w:ilvl w:val="0"/>
+          <w:numId w:val="12"/>
+        </w:numPr>
+        <w:ind w:left="360"/>
+        <w:rPr>
+          <w:rFonts w:cstheme="minorHAnsi"/>
+          <w:color w:val="000000" w:themeColor="text1"/>
+          <w:sz w:val="24"/>
+          <w:szCs w:val="24"/>
+        </w:rPr>
+      </w:pPr>
+      <w:r>
+        <w:rPr>
+          <w:rFonts w:cstheme="minorHAnsi"/>
+          <w:color w:val="000000" w:themeColor="text1"/>
+          <w:sz w:val="24"/>
+          <w:szCs w:val="24"/>
+        </w:rPr>
+        <w:t>Transaction time</w:t>
+      </w:r>
+      <w:r>
+        <w:rPr>
+          <w:rFonts w:cstheme="minorHAnsi"/>
+          <w:color w:val="000000" w:themeColor="text1"/>
+          <w:sz w:val="24"/>
+          <w:szCs w:val="24"/>
+        </w:rPr>
+        <w:t>.</w:t>
+      </w:r>
+    </w:p>
+    <w:p>
+      <w:pPr>
+        <w:pStyle w:val="ListParagraph"/>
+        <w:numPr>
+          <w:ilvl w:val="0"/>
+          <w:numId w:val="12"/>
+        </w:numPr>
+        <w:ind w:left="360"/>
+        <w:rPr>
+          <w:rFonts w:cstheme="minorHAnsi"/>
+          <w:color w:val="000000" w:themeColor="text1"/>
+          <w:sz w:val="24"/>
+          <w:szCs w:val="24"/>
+        </w:rPr>
+      </w:pPr>
+      <w:r>
+        <w:rPr>
+          <w:rFonts w:cstheme="minorHAnsi"/>
+          <w:color w:val="000000" w:themeColor="text1"/>
+          <w:sz w:val="24"/>
+          <w:szCs w:val="24"/>
+        </w:rPr>
+        <w:t>User making the transaction</w:t>
+      </w:r>
+      <w:r>
+        <w:rPr>
+          <w:rFonts w:cstheme="minorHAnsi"/>
+          <w:color w:val="000000" w:themeColor="text1"/>
+          <w:sz w:val="24"/>
+          <w:szCs w:val="24"/>
+        </w:rPr>
+        <w:t>.</w:t>
+      </w:r>
+    </w:p>
+    <w:p>
+      <w:pPr>
+        <w:pStyle w:val="ListParagraph"/>
+        <w:numPr>
+          <w:ilvl w:val="0"/>
+          <w:numId w:val="12"/>
+        </w:numPr>
+        <w:ind w:left="360"/>
+        <w:rPr>
+          <w:rFonts w:cstheme="minorHAnsi"/>
+          <w:color w:val="000000" w:themeColor="text1"/>
+          <w:sz w:val="24"/>
+          <w:szCs w:val="24"/>
+        </w:rPr>
+      </w:pPr>
+      <w:r>
+        <w:rPr>
+          <w:rFonts w:cstheme="minorHAnsi"/>
+          <w:color w:val="000000" w:themeColor="text1"/>
+          <w:sz w:val="24"/>
+          <w:szCs w:val="24"/>
+        </w:rPr>
+        <w:t>Transaction amount</w:t>
+      </w:r>
+      <w:r>
+        <w:rPr>
+          <w:rFonts w:cstheme="minorHAnsi"/>
+          <w:color w:val="000000" w:themeColor="text1"/>
+          <w:sz w:val="24"/>
+          <w:szCs w:val="24"/>
+        </w:rPr>
+        <w:t>.</w:t>
+      </w:r>
+    </w:p>
+    <w:p>
+      <w:pPr>
+        <w:rPr>
+          <w:rFonts w:cstheme="minorHAnsi"/>
+          <w:color w:val="000000" w:themeColor="text1"/>
+          <w:sz w:val="24"/>
+          <w:szCs w:val="24"/>
+        </w:rPr>
+      </w:pPr>
+    </w:p>
+    <w:p>
+      <w:pPr>
+        <w:rPr>
+          <w:rFonts w:cstheme="minorHAnsi"/>
+          <w:b/>
+          <w:color w:val="404040" w:themeColor="text1" w:themeTint="BF"/>
+          <w:sz w:val="40"/>
+          <w:szCs w:val="24"/>
+        </w:rPr>
+      </w:pPr>
+      <w:r>
+        <w:rPr>
+          <w:rFonts w:cstheme="minorHAnsi"/>
+          <w:b/>
+          <w:color w:val="404040" w:themeColor="text1" w:themeTint="BF"/>
+          <w:sz w:val="40"/>
+          <w:szCs w:val="24"/>
+        </w:rPr>
+        <w:t>Security Service Partners</w:t>
+      </w:r>
+    </w:p>
+    <w:p>
+      <w:pPr>
+        <w:jc w:val="both"/>
+        <w:rPr>
+          <w:rFonts w:cstheme="minorHAnsi"/>
+          <w:color w:val="000000" w:themeColor="text1"/>
+          <w:sz w:val="24"/>
+          <w:szCs w:val="24"/>
+        </w:rPr>
+      </w:pPr>
+      <w:r>
+        <w:rPr>
+          <w:rFonts w:cstheme="minorHAnsi"/>
+          <w:color w:val="000000" w:themeColor="text1"/>
+          <w:sz w:val="24"/>
+          <w:szCs w:val="24"/>
+        </w:rPr>
+        <w:t>The product would also require additional partner those provide security services for the online world, and make sure that our provides a secure environment for both the organizations and the customers.</w:t>
+      </w:r>
+    </w:p>
+    <w:p>
+      <w:pPr>
+        <w:rPr>
+          <w:rFonts w:cstheme="minorHAnsi"/>
+          <w:color w:val="000000" w:themeColor="text1"/>
+          <w:sz w:val="24"/>
+          <w:szCs w:val="24"/>
+        </w:rPr>
+      </w:pPr>
+    </w:p>
+    <w:p>
+      <w:pPr>
+        <w:rPr>
+          <w:rFonts w:cstheme="minorHAnsi"/>
+          <w:b/>
+          <w:color w:val="404040" w:themeColor="text1" w:themeTint="BF"/>
+          <w:sz w:val="40"/>
+          <w:szCs w:val="24"/>
+        </w:rPr>
+      </w:pPr>
+      <w:r>
+        <w:rPr>
+          <w:rFonts w:cstheme="minorHAnsi"/>
+          <w:b/>
+          <w:color w:val="404040" w:themeColor="text1" w:themeTint="BF"/>
+          <w:sz w:val="40"/>
+          <w:szCs w:val="24"/>
+        </w:rPr>
+        <w:t>Revenue</w:t>
+      </w:r>
+    </w:p>
+    <w:p>
+      <w:pPr>
+        <w:jc w:val="both"/>
+        <w:rPr>
+          <w:rFonts w:cstheme="minorHAnsi"/>
+          <w:color w:val="000000" w:themeColor="text1"/>
+          <w:sz w:val="24"/>
+          <w:szCs w:val="24"/>
+        </w:rPr>
+      </w:pPr>
+      <w:r>
+        <w:rPr>
+          <w:rFonts w:cstheme="minorHAnsi"/>
+          <w:color w:val="000000" w:themeColor="text1"/>
+          <w:sz w:val="24"/>
+          <w:szCs w:val="24"/>
+        </w:rPr>
+        <w:t>The main costs incurred by our product are listed below.</w:t>
+      </w:r>
+    </w:p>
+    <w:p>
+      <w:pPr>
+        <w:pStyle w:val="ListParagraph"/>
+        <w:numPr>
+          <w:ilvl w:val="0"/>
+          <w:numId w:val="13"/>
+        </w:numPr>
+        <w:ind w:left="360"/>
+        <w:rPr>
+          <w:rFonts w:cstheme="minorHAnsi"/>
+          <w:color w:val="000000" w:themeColor="text1"/>
+          <w:sz w:val="24"/>
+          <w:szCs w:val="24"/>
+        </w:rPr>
+      </w:pPr>
+      <w:r>
+        <w:rPr>
+          <w:rFonts w:cstheme="minorHAnsi"/>
+          <w:color w:val="000000" w:themeColor="text1"/>
+          <w:sz w:val="24"/>
+          <w:szCs w:val="24"/>
+        </w:rPr>
+        <w:t>Acquiring a domain name.</w:t>
+      </w:r>
+    </w:p>
+    <w:p>
+      <w:pPr>
+        <w:pStyle w:val="ListParagraph"/>
+        <w:numPr>
+          <w:ilvl w:val="0"/>
+          <w:numId w:val="13"/>
+        </w:numPr>
+        <w:ind w:left="360"/>
+        <w:rPr>
+          <w:rFonts w:cstheme="minorHAnsi"/>
+          <w:color w:val="000000" w:themeColor="text1"/>
+          <w:sz w:val="24"/>
+          <w:szCs w:val="24"/>
+        </w:rPr>
+      </w:pPr>
+      <w:r>
+        <w:rPr>
+          <w:rFonts w:cstheme="minorHAnsi"/>
+          <w:color w:val="000000" w:themeColor="text1"/>
+          <w:sz w:val="24"/>
+          <w:szCs w:val="24"/>
+        </w:rPr>
+        <w:t>FTP service if required.</w:t>
+      </w:r>
+    </w:p>
+    <w:p>
+      <w:pPr>
+        <w:pStyle w:val="ListParagraph"/>
+        <w:numPr>
+          <w:ilvl w:val="0"/>
+          <w:numId w:val="13"/>
+        </w:numPr>
+        <w:ind w:left="360"/>
+        <w:rPr>
+          <w:rFonts w:cstheme="minorHAnsi"/>
+          <w:color w:val="000000" w:themeColor="text1"/>
+          <w:sz w:val="24"/>
+          <w:szCs w:val="24"/>
+        </w:rPr>
+      </w:pPr>
+      <w:r>
+        <w:rPr>
+          <w:rFonts w:cstheme="minorHAnsi"/>
+          <w:color w:val="000000" w:themeColor="text1"/>
+          <w:sz w:val="24"/>
+          <w:szCs w:val="24"/>
+        </w:rPr>
+        <w:t>Incorporating banking partners.</w:t>
+      </w:r>
+    </w:p>
+    <w:p>
+      <w:pPr>
+        <w:pStyle w:val="ListParagraph"/>
+        <w:numPr>
+          <w:ilvl w:val="0"/>
+          <w:numId w:val="13"/>
+        </w:numPr>
+        <w:ind w:left="360"/>
+        <w:rPr>
+          <w:rFonts w:cstheme="minorHAnsi"/>
+          <w:color w:val="000000" w:themeColor="text1"/>
+          <w:sz w:val="24"/>
+          <w:szCs w:val="24"/>
+        </w:rPr>
+      </w:pPr>
+      <w:r>
+        <w:rPr>
+          <w:rFonts w:cstheme="minorHAnsi"/>
+          <w:color w:val="000000" w:themeColor="text1"/>
+          <w:sz w:val="24"/>
+          <w:szCs w:val="24"/>
+        </w:rPr>
+        <w:t>Incorporating security services.</w:t>
+      </w:r>
+    </w:p>
+    <w:p>
+      <w:pPr>
+        <w:pStyle w:val="ListParagraph"/>
+        <w:numPr>
+          <w:ilvl w:val="0"/>
+          <w:numId w:val="13"/>
+        </w:numPr>
+        <w:ind w:left="360"/>
+        <w:rPr>
+          <w:rFonts w:cstheme="minorHAnsi"/>
+          <w:color w:val="000000" w:themeColor="text1"/>
+          <w:sz w:val="24"/>
+          <w:szCs w:val="24"/>
+        </w:rPr>
+      </w:pPr>
+      <w:r>
+        <w:rPr>
+          <w:rFonts w:cstheme="minorHAnsi"/>
+          <w:color w:val="000000" w:themeColor="text1"/>
+          <w:sz w:val="24"/>
+          <w:szCs w:val="24"/>
+        </w:rPr>
+        <w:t>Including additional features (like paid fonts, themes, APIs).</w:t>
+      </w:r>
+    </w:p>
+    <w:p>
+      <w:pPr>
+        <w:pStyle w:val="ListParagraph"/>
+        <w:numPr>
+          <w:ilvl w:val="0"/>
+          <w:numId w:val="13"/>
+        </w:numPr>
+        <w:ind w:left="360"/>
+        <w:rPr>
+          <w:rFonts w:cstheme="minorHAnsi"/>
+          <w:color w:val="000000" w:themeColor="text1"/>
+          <w:sz w:val="24"/>
+          <w:szCs w:val="24"/>
+        </w:rPr>
+      </w:pPr>
+      <w:r>
+        <w:rPr>
+          <w:rFonts w:cstheme="minorHAnsi"/>
+          <w:color w:val="000000" w:themeColor="text1"/>
+          <w:sz w:val="24"/>
+          <w:szCs w:val="24"/>
+        </w:rPr>
+        <w:t>Employee charges.</w:t>
+      </w:r>
+    </w:p>
+    <w:p>
+      <w:pPr>
+        <w:rPr>
+          <w:rFonts w:cstheme="minorHAnsi"/>
+          <w:color w:val="000000" w:themeColor="text1"/>
+          <w:sz w:val="24"/>
+          <w:szCs w:val="24"/>
+        </w:rPr>
+      </w:pPr>
+    </w:p>
+    <w:p>
+      <w:pPr>
+        <w:jc w:val="both"/>
+        <w:rPr>
+          <w:rFonts w:cstheme="minorHAnsi"/>
+          <w:color w:val="000000" w:themeColor="text1"/>
+          <w:sz w:val="24"/>
+          <w:szCs w:val="24"/>
+        </w:rPr>
+      </w:pPr>
+      <w:r>
+        <w:rPr>
+          <w:rFonts w:cstheme="minorHAnsi"/>
+          <w:color w:val="000000" w:themeColor="text1"/>
+          <w:sz w:val="24"/>
+          <w:szCs w:val="24"/>
+        </w:rPr>
+        <w:t xml:space="preserve">The business partner would have to provide with an initial subscription fee to buy this service. </w:t>
+      </w:r>
+      <w:r>
+        <w:rPr>
+          <w:rFonts w:cstheme="minorHAnsi"/>
+          <w:color w:val="000000" w:themeColor="text1"/>
+          <w:sz w:val="24"/>
+          <w:szCs w:val="24"/>
+        </w:rPr>
+        <w:t>They would also have to provide with monthly subscription fees for maintaining the website</w:t>
+      </w:r>
+      <w:r>
+        <w:rPr>
+          <w:rFonts w:cstheme="minorHAnsi"/>
+          <w:color w:val="000000" w:themeColor="text1"/>
+          <w:sz w:val="24"/>
+          <w:szCs w:val="24"/>
+        </w:rPr>
+        <w:t>, keeping it secure</w:t>
+      </w:r>
+      <w:r>
+        <w:rPr>
+          <w:rFonts w:cstheme="minorHAnsi"/>
+          <w:color w:val="000000" w:themeColor="text1"/>
+          <w:sz w:val="24"/>
+          <w:szCs w:val="24"/>
+        </w:rPr>
+        <w:t xml:space="preserve">, and also </w:t>
+      </w:r>
+      <w:r>
+        <w:rPr>
+          <w:rFonts w:cstheme="minorHAnsi"/>
+          <w:color w:val="000000" w:themeColor="text1"/>
+          <w:sz w:val="24"/>
+          <w:szCs w:val="24"/>
+        </w:rPr>
+        <w:t>for</w:t>
+      </w:r>
+      <w:r>
+        <w:rPr>
+          <w:rFonts w:cstheme="minorHAnsi"/>
+          <w:color w:val="000000" w:themeColor="text1"/>
+          <w:sz w:val="24"/>
+          <w:szCs w:val="24"/>
+        </w:rPr>
+        <w:t xml:space="preserve"> the banking services</w:t>
+      </w:r>
+      <w:r>
+        <w:rPr>
+          <w:rFonts w:cstheme="minorHAnsi"/>
+          <w:color w:val="000000" w:themeColor="text1"/>
+          <w:sz w:val="24"/>
+          <w:szCs w:val="24"/>
+        </w:rPr>
+        <w:t xml:space="preserve"> they would be using</w:t>
+      </w:r>
+      <w:r>
+        <w:rPr>
+          <w:rFonts w:cstheme="minorHAnsi"/>
+          <w:color w:val="000000" w:themeColor="text1"/>
+          <w:sz w:val="24"/>
+          <w:szCs w:val="24"/>
+        </w:rPr>
+        <w:t xml:space="preserve">. Any upgrade to the exiting product would require a fee of its own depending on the proposed workload. </w:t>
+      </w:r>
+    </w:p>
+    <w:p>
+      <w:pPr>
+        <w:jc w:val="both"/>
+        <w:rPr>
+          <w:rFonts w:cstheme="minorHAnsi"/>
+          <w:color w:val="000000" w:themeColor="text1"/>
+          <w:sz w:val="24"/>
+          <w:szCs w:val="24"/>
+        </w:rPr>
+      </w:pPr>
+    </w:p>
+    <w:p>
+      <w:pPr>
+        <w:jc w:val="both"/>
+        <w:rPr>
+          <w:rFonts w:cstheme="minorHAnsi"/>
+          <w:b/>
+          <w:color w:val="404040" w:themeColor="text1" w:themeTint="BF"/>
+          <w:sz w:val="40"/>
+          <w:szCs w:val="24"/>
+        </w:rPr>
+      </w:pPr>
+      <w:r>
+        <w:rPr>
+          <w:rFonts w:cstheme="minorHAnsi"/>
+          <w:b/>
+          <w:color w:val="404040" w:themeColor="text1" w:themeTint="BF"/>
+          <w:sz w:val="40"/>
+          <w:szCs w:val="24"/>
+        </w:rPr>
+        <w:t>Market Deployment</w:t>
+      </w:r>
+    </w:p>
+    <w:p>
+      <w:pPr>
+        <w:jc w:val="both"/>
+        <w:rPr>
+          <w:rFonts w:cstheme="minorHAnsi"/>
+          <w:color w:val="000000" w:themeColor="text1"/>
+          <w:sz w:val="24"/>
+          <w:szCs w:val="24"/>
+        </w:rPr>
+      </w:pPr>
+      <w:r>
+        <w:rPr>
+          <w:rFonts w:cstheme="minorHAnsi"/>
+          <w:color w:val="000000" w:themeColor="text1"/>
+          <w:sz w:val="24"/>
+          <w:szCs w:val="24"/>
+        </w:rPr>
+        <w:t>The product would be released as Website into the online world. The website would feature our information so that any willing organization would be able to contact us.</w:t>
+      </w:r>
     </w:p>
     <w:sectPr>
       <w:pgSz w:w="11906" w:h="16838" w:code="9"/>
@@ -4119,6 +5246,119 @@
 <file path=word/numbering.xml><?xml version="1.0" encoding="utf-8"?>
 <w:numbering xmlns:wpc="http://schemas.microsoft.com/office/word/2010/wordprocessingCanvas" xmlns:cx="http://schemas.microsoft.com/office/drawing/2014/chartex" xmlns:cx1="http://schemas.microsoft.com/office/drawing/2015/9/8/chartex" xmlns:cx2="http://schemas.microsoft.com/office/drawing/2015/10/21/chartex" xmlns:cx3="http://schemas.microsoft.com/office/drawing/2016/5/9/chartex" xmlns:cx4="http://schemas.microsoft.com/office/drawing/2016/5/10/chartex" xmlns:cx5="http://schemas.microsoft.com/office/drawing/2016/5/11/chartex" xmlns:cx6="http://schemas.microsoft.com/office/drawing/2016/5/12/chartex" xmlns:cx7="http://schemas.microsoft.com/office/drawing/2016/5/13/chartex" xmlns:cx8="http://schemas.microsoft.com/office/drawing/2016/5/14/chartex" xmlns:mc="http://schemas.openxmlformats.org/markup-compatibility/2006" xmlns:aink="http://schemas.microsoft.com/office/drawing/2016/ink" xmlns:am3d="http://schemas.microsoft.com/office/drawing/2017/model3d" xmlns:o="urn:schemas-microsoft-com:office:office" xmlns:r="http://schemas.openxmlformats.org/officeDocument/2006/relationships" xmlns:m="http://schemas.openxmlformats.org/officeDocument/2006/math" xmlns:v="urn:schemas-microsoft-com:vml" xmlns:wp14="http://schemas.microsoft.com/office/word/2010/wordprocessingDrawing" xmlns:wp="http://schemas.openxmlformats.org/drawingml/2006/wordprocessingDrawing" xmlns:w10="urn:schemas-microsoft-com:office:word" xmlns:w="http://schemas.openxmlformats.org/wordprocessingml/2006/main" xmlns:w14="http://schemas.microsoft.com/office/word/2010/wordml" xmlns:w15="http://schemas.microsoft.com/office/word/2012/wordml" xmlns:w16cid="http://schemas.microsoft.com/office/word/2016/wordml/cid" xmlns:w16se="http://schemas.microsoft.com/office/word/2015/wordml/symex" xmlns:wpg="http://schemas.microsoft.com/office/word/2010/wordprocessingGroup" xmlns:wpi="http://schemas.microsoft.com/office/word/2010/wordprocessingInk" xmlns:wne="http://schemas.microsoft.com/office/word/2006/wordml" xmlns:wps="http://schemas.microsoft.com/office/word/2010/wordprocessingShape" mc:Ignorable="w14 w15 w16se w16cid wp14">
   <w:abstractNum w:abstractNumId="0" w15:restartNumberingAfterBreak="0">
+    <w:nsid w:val="003E093F"/>
+    <w:multiLevelType w:val="hybridMultilevel"/>
+    <w:tmpl w:val="C7B62E96"/>
+    <w:lvl w:ilvl="0" w:tplc="04090001">
+      <w:start w:val="1"/>
+      <w:numFmt w:val="bullet"/>
+      <w:lvlText w:val=""/>
+      <w:lvlJc w:val="left"/>
+      <w:pPr>
+        <w:ind w:left="720" w:hanging="360"/>
+      </w:pPr>
+      <w:rPr>
+        <w:rFonts w:ascii="Symbol" w:hAnsi="Symbol" w:hint="default"/>
+      </w:rPr>
+    </w:lvl>
+    <w:lvl w:ilvl="1" w:tplc="04090003" w:tentative="1">
+      <w:start w:val="1"/>
+      <w:numFmt w:val="bullet"/>
+      <w:lvlText w:val="o"/>
+      <w:lvlJc w:val="left"/>
+      <w:pPr>
+        <w:ind w:left="1440" w:hanging="360"/>
+      </w:pPr>
+      <w:rPr>
+        <w:rFonts w:ascii="Courier New" w:hAnsi="Courier New" w:cs="Courier New" w:hint="default"/>
+      </w:rPr>
+    </w:lvl>
+    <w:lvl w:ilvl="2" w:tplc="04090005" w:tentative="1">
+      <w:start w:val="1"/>
+      <w:numFmt w:val="bullet"/>
+      <w:lvlText w:val=""/>
+      <w:lvlJc w:val="left"/>
+      <w:pPr>
+        <w:ind w:left="2160" w:hanging="360"/>
+      </w:pPr>
+      <w:rPr>
+        <w:rFonts w:ascii="Wingdings" w:hAnsi="Wingdings" w:hint="default"/>
+      </w:rPr>
+    </w:lvl>
+    <w:lvl w:ilvl="3" w:tplc="04090001" w:tentative="1">
+      <w:start w:val="1"/>
+      <w:numFmt w:val="bullet"/>
+      <w:lvlText w:val=""/>
+      <w:lvlJc w:val="left"/>
+      <w:pPr>
+        <w:ind w:left="2880" w:hanging="360"/>
+      </w:pPr>
+      <w:rPr>
+        <w:rFonts w:ascii="Symbol" w:hAnsi="Symbol" w:hint="default"/>
+      </w:rPr>
+    </w:lvl>
+    <w:lvl w:ilvl="4" w:tplc="04090003" w:tentative="1">
+      <w:start w:val="1"/>
+      <w:numFmt w:val="bullet"/>
+      <w:lvlText w:val="o"/>
+      <w:lvlJc w:val="left"/>
+      <w:pPr>
+        <w:ind w:left="3600" w:hanging="360"/>
+      </w:pPr>
+      <w:rPr>
+        <w:rFonts w:ascii="Courier New" w:hAnsi="Courier New" w:cs="Courier New" w:hint="default"/>
+      </w:rPr>
+    </w:lvl>
+    <w:lvl w:ilvl="5" w:tplc="04090005" w:tentative="1">
+      <w:start w:val="1"/>
+      <w:numFmt w:val="bullet"/>
+      <w:lvlText w:val=""/>
+      <w:lvlJc w:val="left"/>
+      <w:pPr>
+        <w:ind w:left="4320" w:hanging="360"/>
+      </w:pPr>
+      <w:rPr>
+        <w:rFonts w:ascii="Wingdings" w:hAnsi="Wingdings" w:hint="default"/>
+      </w:rPr>
+    </w:lvl>
+    <w:lvl w:ilvl="6" w:tplc="04090001" w:tentative="1">
+      <w:start w:val="1"/>
+      <w:numFmt w:val="bullet"/>
+      <w:lvlText w:val=""/>
+      <w:lvlJc w:val="left"/>
+      <w:pPr>
+        <w:ind w:left="5040" w:hanging="360"/>
+      </w:pPr>
+      <w:rPr>
+        <w:rFonts w:ascii="Symbol" w:hAnsi="Symbol" w:hint="default"/>
+      </w:rPr>
+    </w:lvl>
+    <w:lvl w:ilvl="7" w:tplc="04090003" w:tentative="1">
+      <w:start w:val="1"/>
+      <w:numFmt w:val="bullet"/>
+      <w:lvlText w:val="o"/>
+      <w:lvlJc w:val="left"/>
+      <w:pPr>
+        <w:ind w:left="5760" w:hanging="360"/>
+      </w:pPr>
+      <w:rPr>
+        <w:rFonts w:ascii="Courier New" w:hAnsi="Courier New" w:cs="Courier New" w:hint="default"/>
+      </w:rPr>
+    </w:lvl>
+    <w:lvl w:ilvl="8" w:tplc="04090005" w:tentative="1">
+      <w:start w:val="1"/>
+      <w:numFmt w:val="bullet"/>
+      <w:lvlText w:val=""/>
+      <w:lvlJc w:val="left"/>
+      <w:pPr>
+        <w:ind w:left="6480" w:hanging="360"/>
+      </w:pPr>
+      <w:rPr>
+        <w:rFonts w:ascii="Wingdings" w:hAnsi="Wingdings" w:hint="default"/>
+      </w:rPr>
+    </w:lvl>
+  </w:abstractNum>
+  <w:abstractNum w:abstractNumId="1" w15:restartNumberingAfterBreak="0">
     <w:nsid w:val="06366C88"/>
     <w:multiLevelType w:val="hybridMultilevel"/>
     <w:tmpl w:val="CCD48626"/>
@@ -4231,7 +5471,7 @@
       </w:rPr>
     </w:lvl>
   </w:abstractNum>
-  <w:abstractNum w:abstractNumId="1" w15:restartNumberingAfterBreak="0">
+  <w:abstractNum w:abstractNumId="2" w15:restartNumberingAfterBreak="0">
     <w:nsid w:val="0AAD3783"/>
     <w:multiLevelType w:val="hybridMultilevel"/>
     <w:tmpl w:val="CCBAAF5C"/>
@@ -4344,7 +5584,7 @@
       </w:rPr>
     </w:lvl>
   </w:abstractNum>
-  <w:abstractNum w:abstractNumId="2" w15:restartNumberingAfterBreak="0">
+  <w:abstractNum w:abstractNumId="3" w15:restartNumberingAfterBreak="0">
     <w:nsid w:val="0E3A7E54"/>
     <w:multiLevelType w:val="hybridMultilevel"/>
     <w:tmpl w:val="65F6ECF0"/>
@@ -4457,7 +5697,7 @@
       </w:rPr>
     </w:lvl>
   </w:abstractNum>
-  <w:abstractNum w:abstractNumId="3" w15:restartNumberingAfterBreak="0">
+  <w:abstractNum w:abstractNumId="4" w15:restartNumberingAfterBreak="0">
     <w:nsid w:val="10DB5E7C"/>
     <w:multiLevelType w:val="hybridMultilevel"/>
     <w:tmpl w:val="1C32FDF2"/>
@@ -4570,7 +5810,120 @@
       </w:rPr>
     </w:lvl>
   </w:abstractNum>
-  <w:abstractNum w:abstractNumId="4" w15:restartNumberingAfterBreak="0">
+  <w:abstractNum w:abstractNumId="5" w15:restartNumberingAfterBreak="0">
+    <w:nsid w:val="16921D30"/>
+    <w:multiLevelType w:val="hybridMultilevel"/>
+    <w:tmpl w:val="CFB27CDC"/>
+    <w:lvl w:ilvl="0" w:tplc="04090001">
+      <w:start w:val="1"/>
+      <w:numFmt w:val="bullet"/>
+      <w:lvlText w:val=""/>
+      <w:lvlJc w:val="left"/>
+      <w:pPr>
+        <w:ind w:left="720" w:hanging="360"/>
+      </w:pPr>
+      <w:rPr>
+        <w:rFonts w:ascii="Symbol" w:hAnsi="Symbol" w:hint="default"/>
+      </w:rPr>
+    </w:lvl>
+    <w:lvl w:ilvl="1" w:tplc="04090003" w:tentative="1">
+      <w:start w:val="1"/>
+      <w:numFmt w:val="bullet"/>
+      <w:lvlText w:val="o"/>
+      <w:lvlJc w:val="left"/>
+      <w:pPr>
+        <w:ind w:left="1440" w:hanging="360"/>
+      </w:pPr>
+      <w:rPr>
+        <w:rFonts w:ascii="Courier New" w:hAnsi="Courier New" w:cs="Courier New" w:hint="default"/>
+      </w:rPr>
+    </w:lvl>
+    <w:lvl w:ilvl="2" w:tplc="04090005" w:tentative="1">
+      <w:start w:val="1"/>
+      <w:numFmt w:val="bullet"/>
+      <w:lvlText w:val=""/>
+      <w:lvlJc w:val="left"/>
+      <w:pPr>
+        <w:ind w:left="2160" w:hanging="360"/>
+      </w:pPr>
+      <w:rPr>
+        <w:rFonts w:ascii="Wingdings" w:hAnsi="Wingdings" w:hint="default"/>
+      </w:rPr>
+    </w:lvl>
+    <w:lvl w:ilvl="3" w:tplc="04090001" w:tentative="1">
+      <w:start w:val="1"/>
+      <w:numFmt w:val="bullet"/>
+      <w:lvlText w:val=""/>
+      <w:lvlJc w:val="left"/>
+      <w:pPr>
+        <w:ind w:left="2880" w:hanging="360"/>
+      </w:pPr>
+      <w:rPr>
+        <w:rFonts w:ascii="Symbol" w:hAnsi="Symbol" w:hint="default"/>
+      </w:rPr>
+    </w:lvl>
+    <w:lvl w:ilvl="4" w:tplc="04090003" w:tentative="1">
+      <w:start w:val="1"/>
+      <w:numFmt w:val="bullet"/>
+      <w:lvlText w:val="o"/>
+      <w:lvlJc w:val="left"/>
+      <w:pPr>
+        <w:ind w:left="3600" w:hanging="360"/>
+      </w:pPr>
+      <w:rPr>
+        <w:rFonts w:ascii="Courier New" w:hAnsi="Courier New" w:cs="Courier New" w:hint="default"/>
+      </w:rPr>
+    </w:lvl>
+    <w:lvl w:ilvl="5" w:tplc="04090005" w:tentative="1">
+      <w:start w:val="1"/>
+      <w:numFmt w:val="bullet"/>
+      <w:lvlText w:val=""/>
+      <w:lvlJc w:val="left"/>
+      <w:pPr>
+        <w:ind w:left="4320" w:hanging="360"/>
+      </w:pPr>
+      <w:rPr>
+        <w:rFonts w:ascii="Wingdings" w:hAnsi="Wingdings" w:hint="default"/>
+      </w:rPr>
+    </w:lvl>
+    <w:lvl w:ilvl="6" w:tplc="04090001" w:tentative="1">
+      <w:start w:val="1"/>
+      <w:numFmt w:val="bullet"/>
+      <w:lvlText w:val=""/>
+      <w:lvlJc w:val="left"/>
+      <w:pPr>
+        <w:ind w:left="5040" w:hanging="360"/>
+      </w:pPr>
+      <w:rPr>
+        <w:rFonts w:ascii="Symbol" w:hAnsi="Symbol" w:hint="default"/>
+      </w:rPr>
+    </w:lvl>
+    <w:lvl w:ilvl="7" w:tplc="04090003" w:tentative="1">
+      <w:start w:val="1"/>
+      <w:numFmt w:val="bullet"/>
+      <w:lvlText w:val="o"/>
+      <w:lvlJc w:val="left"/>
+      <w:pPr>
+        <w:ind w:left="5760" w:hanging="360"/>
+      </w:pPr>
+      <w:rPr>
+        <w:rFonts w:ascii="Courier New" w:hAnsi="Courier New" w:cs="Courier New" w:hint="default"/>
+      </w:rPr>
+    </w:lvl>
+    <w:lvl w:ilvl="8" w:tplc="04090005" w:tentative="1">
+      <w:start w:val="1"/>
+      <w:numFmt w:val="bullet"/>
+      <w:lvlText w:val=""/>
+      <w:lvlJc w:val="left"/>
+      <w:pPr>
+        <w:ind w:left="6480" w:hanging="360"/>
+      </w:pPr>
+      <w:rPr>
+        <w:rFonts w:ascii="Wingdings" w:hAnsi="Wingdings" w:hint="default"/>
+      </w:rPr>
+    </w:lvl>
+  </w:abstractNum>
+  <w:abstractNum w:abstractNumId="6" w15:restartNumberingAfterBreak="0">
     <w:nsid w:val="281F5E87"/>
     <w:multiLevelType w:val="hybridMultilevel"/>
     <w:tmpl w:val="61C2C49C"/>
@@ -4683,7 +6036,7 @@
       </w:rPr>
     </w:lvl>
   </w:abstractNum>
-  <w:abstractNum w:abstractNumId="5" w15:restartNumberingAfterBreak="0">
+  <w:abstractNum w:abstractNumId="7" w15:restartNumberingAfterBreak="0">
     <w:nsid w:val="29C0697A"/>
     <w:multiLevelType w:val="hybridMultilevel"/>
     <w:tmpl w:val="814E0B96"/>
@@ -4796,7 +6149,7 @@
       </w:rPr>
     </w:lvl>
   </w:abstractNum>
-  <w:abstractNum w:abstractNumId="6" w15:restartNumberingAfterBreak="0">
+  <w:abstractNum w:abstractNumId="8" w15:restartNumberingAfterBreak="0">
     <w:nsid w:val="2BE40745"/>
     <w:multiLevelType w:val="hybridMultilevel"/>
     <w:tmpl w:val="33BAB248"/>
@@ -4909,7 +6262,7 @@
       </w:rPr>
     </w:lvl>
   </w:abstractNum>
-  <w:abstractNum w:abstractNumId="7" w15:restartNumberingAfterBreak="0">
+  <w:abstractNum w:abstractNumId="9" w15:restartNumberingAfterBreak="0">
     <w:nsid w:val="4C8552AE"/>
     <w:multiLevelType w:val="hybridMultilevel"/>
     <w:tmpl w:val="32AC363E"/>
@@ -5022,7 +6375,120 @@
       </w:rPr>
     </w:lvl>
   </w:abstractNum>
-  <w:abstractNum w:abstractNumId="8" w15:restartNumberingAfterBreak="0">
+  <w:abstractNum w:abstractNumId="10" w15:restartNumberingAfterBreak="0">
+    <w:nsid w:val="52721BE0"/>
+    <w:multiLevelType w:val="hybridMultilevel"/>
+    <w:tmpl w:val="27EA9456"/>
+    <w:lvl w:ilvl="0" w:tplc="04090001">
+      <w:start w:val="1"/>
+      <w:numFmt w:val="bullet"/>
+      <w:lvlText w:val=""/>
+      <w:lvlJc w:val="left"/>
+      <w:pPr>
+        <w:ind w:left="825" w:hanging="360"/>
+      </w:pPr>
+      <w:rPr>
+        <w:rFonts w:ascii="Symbol" w:hAnsi="Symbol" w:hint="default"/>
+      </w:rPr>
+    </w:lvl>
+    <w:lvl w:ilvl="1" w:tplc="04090003" w:tentative="1">
+      <w:start w:val="1"/>
+      <w:numFmt w:val="bullet"/>
+      <w:lvlText w:val="o"/>
+      <w:lvlJc w:val="left"/>
+      <w:pPr>
+        <w:ind w:left="1545" w:hanging="360"/>
+      </w:pPr>
+      <w:rPr>
+        <w:rFonts w:ascii="Courier New" w:hAnsi="Courier New" w:cs="Courier New" w:hint="default"/>
+      </w:rPr>
+    </w:lvl>
+    <w:lvl w:ilvl="2" w:tplc="04090005" w:tentative="1">
+      <w:start w:val="1"/>
+      <w:numFmt w:val="bullet"/>
+      <w:lvlText w:val=""/>
+      <w:lvlJc w:val="left"/>
+      <w:pPr>
+        <w:ind w:left="2265" w:hanging="360"/>
+      </w:pPr>
+      <w:rPr>
+        <w:rFonts w:ascii="Wingdings" w:hAnsi="Wingdings" w:hint="default"/>
+      </w:rPr>
+    </w:lvl>
+    <w:lvl w:ilvl="3" w:tplc="04090001" w:tentative="1">
+      <w:start w:val="1"/>
+      <w:numFmt w:val="bullet"/>
+      <w:lvlText w:val=""/>
+      <w:lvlJc w:val="left"/>
+      <w:pPr>
+        <w:ind w:left="2985" w:hanging="360"/>
+      </w:pPr>
+      <w:rPr>
+        <w:rFonts w:ascii="Symbol" w:hAnsi="Symbol" w:hint="default"/>
+      </w:rPr>
+    </w:lvl>
+    <w:lvl w:ilvl="4" w:tplc="04090003" w:tentative="1">
+      <w:start w:val="1"/>
+      <w:numFmt w:val="bullet"/>
+      <w:lvlText w:val="o"/>
+      <w:lvlJc w:val="left"/>
+      <w:pPr>
+        <w:ind w:left="3705" w:hanging="360"/>
+      </w:pPr>
+      <w:rPr>
+        <w:rFonts w:ascii="Courier New" w:hAnsi="Courier New" w:cs="Courier New" w:hint="default"/>
+      </w:rPr>
+    </w:lvl>
+    <w:lvl w:ilvl="5" w:tplc="04090005" w:tentative="1">
+      <w:start w:val="1"/>
+      <w:numFmt w:val="bullet"/>
+      <w:lvlText w:val=""/>
+      <w:lvlJc w:val="left"/>
+      <w:pPr>
+        <w:ind w:left="4425" w:hanging="360"/>
+      </w:pPr>
+      <w:rPr>
+        <w:rFonts w:ascii="Wingdings" w:hAnsi="Wingdings" w:hint="default"/>
+      </w:rPr>
+    </w:lvl>
+    <w:lvl w:ilvl="6" w:tplc="04090001" w:tentative="1">
+      <w:start w:val="1"/>
+      <w:numFmt w:val="bullet"/>
+      <w:lvlText w:val=""/>
+      <w:lvlJc w:val="left"/>
+      <w:pPr>
+        <w:ind w:left="5145" w:hanging="360"/>
+      </w:pPr>
+      <w:rPr>
+        <w:rFonts w:ascii="Symbol" w:hAnsi="Symbol" w:hint="default"/>
+      </w:rPr>
+    </w:lvl>
+    <w:lvl w:ilvl="7" w:tplc="04090003" w:tentative="1">
+      <w:start w:val="1"/>
+      <w:numFmt w:val="bullet"/>
+      <w:lvlText w:val="o"/>
+      <w:lvlJc w:val="left"/>
+      <w:pPr>
+        <w:ind w:left="5865" w:hanging="360"/>
+      </w:pPr>
+      <w:rPr>
+        <w:rFonts w:ascii="Courier New" w:hAnsi="Courier New" w:cs="Courier New" w:hint="default"/>
+      </w:rPr>
+    </w:lvl>
+    <w:lvl w:ilvl="8" w:tplc="04090005" w:tentative="1">
+      <w:start w:val="1"/>
+      <w:numFmt w:val="bullet"/>
+      <w:lvlText w:val=""/>
+      <w:lvlJc w:val="left"/>
+      <w:pPr>
+        <w:ind w:left="6585" w:hanging="360"/>
+      </w:pPr>
+      <w:rPr>
+        <w:rFonts w:ascii="Wingdings" w:hAnsi="Wingdings" w:hint="default"/>
+      </w:rPr>
+    </w:lvl>
+  </w:abstractNum>
+  <w:abstractNum w:abstractNumId="11" w15:restartNumberingAfterBreak="0">
     <w:nsid w:val="66884A4A"/>
     <w:multiLevelType w:val="hybridMultilevel"/>
     <w:tmpl w:val="71D8D7F8"/>
@@ -5135,32 +6601,157 @@
       </w:rPr>
     </w:lvl>
   </w:abstractNum>
+  <w:abstractNum w:abstractNumId="12" w15:restartNumberingAfterBreak="0">
+    <w:nsid w:val="6D9B2C76"/>
+    <w:multiLevelType w:val="hybridMultilevel"/>
+    <w:tmpl w:val="E3DE3F2C"/>
+    <w:lvl w:ilvl="0" w:tplc="04090001">
+      <w:start w:val="1"/>
+      <w:numFmt w:val="bullet"/>
+      <w:lvlText w:val=""/>
+      <w:lvlJc w:val="left"/>
+      <w:pPr>
+        <w:ind w:left="720" w:hanging="360"/>
+      </w:pPr>
+      <w:rPr>
+        <w:rFonts w:ascii="Symbol" w:hAnsi="Symbol" w:hint="default"/>
+      </w:rPr>
+    </w:lvl>
+    <w:lvl w:ilvl="1" w:tplc="04090003" w:tentative="1">
+      <w:start w:val="1"/>
+      <w:numFmt w:val="bullet"/>
+      <w:lvlText w:val="o"/>
+      <w:lvlJc w:val="left"/>
+      <w:pPr>
+        <w:ind w:left="1440" w:hanging="360"/>
+      </w:pPr>
+      <w:rPr>
+        <w:rFonts w:ascii="Courier New" w:hAnsi="Courier New" w:cs="Courier New" w:hint="default"/>
+      </w:rPr>
+    </w:lvl>
+    <w:lvl w:ilvl="2" w:tplc="04090005" w:tentative="1">
+      <w:start w:val="1"/>
+      <w:numFmt w:val="bullet"/>
+      <w:lvlText w:val=""/>
+      <w:lvlJc w:val="left"/>
+      <w:pPr>
+        <w:ind w:left="2160" w:hanging="360"/>
+      </w:pPr>
+      <w:rPr>
+        <w:rFonts w:ascii="Wingdings" w:hAnsi="Wingdings" w:hint="default"/>
+      </w:rPr>
+    </w:lvl>
+    <w:lvl w:ilvl="3" w:tplc="04090001" w:tentative="1">
+      <w:start w:val="1"/>
+      <w:numFmt w:val="bullet"/>
+      <w:lvlText w:val=""/>
+      <w:lvlJc w:val="left"/>
+      <w:pPr>
+        <w:ind w:left="2880" w:hanging="360"/>
+      </w:pPr>
+      <w:rPr>
+        <w:rFonts w:ascii="Symbol" w:hAnsi="Symbol" w:hint="default"/>
+      </w:rPr>
+    </w:lvl>
+    <w:lvl w:ilvl="4" w:tplc="04090003" w:tentative="1">
+      <w:start w:val="1"/>
+      <w:numFmt w:val="bullet"/>
+      <w:lvlText w:val="o"/>
+      <w:lvlJc w:val="left"/>
+      <w:pPr>
+        <w:ind w:left="3600" w:hanging="360"/>
+      </w:pPr>
+      <w:rPr>
+        <w:rFonts w:ascii="Courier New" w:hAnsi="Courier New" w:cs="Courier New" w:hint="default"/>
+      </w:rPr>
+    </w:lvl>
+    <w:lvl w:ilvl="5" w:tplc="04090005" w:tentative="1">
+      <w:start w:val="1"/>
+      <w:numFmt w:val="bullet"/>
+      <w:lvlText w:val=""/>
+      <w:lvlJc w:val="left"/>
+      <w:pPr>
+        <w:ind w:left="4320" w:hanging="360"/>
+      </w:pPr>
+      <w:rPr>
+        <w:rFonts w:ascii="Wingdings" w:hAnsi="Wingdings" w:hint="default"/>
+      </w:rPr>
+    </w:lvl>
+    <w:lvl w:ilvl="6" w:tplc="04090001" w:tentative="1">
+      <w:start w:val="1"/>
+      <w:numFmt w:val="bullet"/>
+      <w:lvlText w:val=""/>
+      <w:lvlJc w:val="left"/>
+      <w:pPr>
+        <w:ind w:left="5040" w:hanging="360"/>
+      </w:pPr>
+      <w:rPr>
+        <w:rFonts w:ascii="Symbol" w:hAnsi="Symbol" w:hint="default"/>
+      </w:rPr>
+    </w:lvl>
+    <w:lvl w:ilvl="7" w:tplc="04090003" w:tentative="1">
+      <w:start w:val="1"/>
+      <w:numFmt w:val="bullet"/>
+      <w:lvlText w:val="o"/>
+      <w:lvlJc w:val="left"/>
+      <w:pPr>
+        <w:ind w:left="5760" w:hanging="360"/>
+      </w:pPr>
+      <w:rPr>
+        <w:rFonts w:ascii="Courier New" w:hAnsi="Courier New" w:cs="Courier New" w:hint="default"/>
+      </w:rPr>
+    </w:lvl>
+    <w:lvl w:ilvl="8" w:tplc="04090005" w:tentative="1">
+      <w:start w:val="1"/>
+      <w:numFmt w:val="bullet"/>
+      <w:lvlText w:val=""/>
+      <w:lvlJc w:val="left"/>
+      <w:pPr>
+        <w:ind w:left="6480" w:hanging="360"/>
+      </w:pPr>
+      <w:rPr>
+        <w:rFonts w:ascii="Wingdings" w:hAnsi="Wingdings" w:hint="default"/>
+      </w:rPr>
+    </w:lvl>
+  </w:abstractNum>
   <w:num w:numId="1">
+    <w:abstractNumId w:val="6"/>
+  </w:num>
+  <w:num w:numId="2">
     <w:abstractNumId w:val="4"/>
   </w:num>
-  <w:num w:numId="2">
+  <w:num w:numId="3">
+    <w:abstractNumId w:val="7"/>
+  </w:num>
+  <w:num w:numId="4">
     <w:abstractNumId w:val="3"/>
   </w:num>
-  <w:num w:numId="3">
+  <w:num w:numId="5">
+    <w:abstractNumId w:val="1"/>
+  </w:num>
+  <w:num w:numId="6">
+    <w:abstractNumId w:val="2"/>
+  </w:num>
+  <w:num w:numId="7">
+    <w:abstractNumId w:val="11"/>
+  </w:num>
+  <w:num w:numId="8">
+    <w:abstractNumId w:val="9"/>
+  </w:num>
+  <w:num w:numId="9">
+    <w:abstractNumId w:val="8"/>
+  </w:num>
+  <w:num w:numId="10">
     <w:abstractNumId w:val="5"/>
   </w:num>
-  <w:num w:numId="4">
-    <w:abstractNumId w:val="2"/>
+  <w:num w:numId="11">
+    <w:abstractNumId w:val="10"/>
   </w:num>
-  <w:num w:numId="5">
+  <w:num w:numId="12">
     <w:abstractNumId w:val="0"/>
   </w:num>
-  <w:num w:numId="6">
-    <w:abstractNumId w:val="1"/>
-  </w:num>
-  <w:num w:numId="7">
-    <w:abstractNumId w:val="8"/>
-  </w:num>
-  <w:num w:numId="8">
-    <w:abstractNumId w:val="7"/>
-  </w:num>
-  <w:num w:numId="9">
-    <w:abstractNumId w:val="6"/>
+  <w:num w:numId="13">
+    <w:abstractNumId w:val="12"/>
   </w:num>
 </w:numbering>
 </file>
@@ -5889,7 +7480,7 @@
 </file>
 
 <file path=customXml/itemProps1.xml><?xml version="1.0" encoding="utf-8"?>
-<ds:datastoreItem xmlns:ds="http://schemas.openxmlformats.org/officeDocument/2006/customXml" ds:itemID="{5F6429CE-F63B-4BC9-B43F-6C01E62EF8DD}">
+<ds:datastoreItem xmlns:ds="http://schemas.openxmlformats.org/officeDocument/2006/customXml" ds:itemID="{C60D16A4-9A31-46CE-BF56-EB2FE6289389}">
   <ds:schemaRefs>
     <ds:schemaRef ds:uri="http://schemas.openxmlformats.org/officeDocument/2006/bibliography"/>
   </ds:schemaRefs>

</xml_diff>